<commit_message>
Stellingen en opdrachten van BvT
</commit_message>
<xml_diff>
--- a/LESWEEK4/Reader_Biostatica_Matlab_Wk4_1_READERBvT.docx
+++ b/LESWEEK4/Reader_Biostatica_Matlab_Wk4_1_READERBvT.docx
@@ -429,8 +429,36 @@
                                               <w:sz w:val="26"/>
                                               <w:szCs w:val="26"/>
                                             </w:rPr>
-                                            <w:t>Door Alistair Vardy, Bart van Trigt en Mark Schrauwen</w:t>
+                                            <w:t xml:space="preserve">Door Alistair </w:t>
                                           </w:r>
+                                          <w:proofErr w:type="spellStart"/>
+                                          <w:r>
+                                            <w:rPr>
+                                              <w:color w:val="ED7D31" w:themeColor="accent2"/>
+                                              <w:sz w:val="26"/>
+                                              <w:szCs w:val="26"/>
+                                            </w:rPr>
+                                            <w:t>Vardy</w:t>
+                                          </w:r>
+                                          <w:proofErr w:type="spellEnd"/>
+                                          <w:r>
+                                            <w:rPr>
+                                              <w:color w:val="ED7D31" w:themeColor="accent2"/>
+                                              <w:sz w:val="26"/>
+                                              <w:szCs w:val="26"/>
+                                            </w:rPr>
+                                            <w:t xml:space="preserve">, Bart van Trigt en Mark </w:t>
+                                          </w:r>
+                                          <w:proofErr w:type="spellStart"/>
+                                          <w:r>
+                                            <w:rPr>
+                                              <w:color w:val="ED7D31" w:themeColor="accent2"/>
+                                              <w:sz w:val="26"/>
+                                              <w:szCs w:val="26"/>
+                                            </w:rPr>
+                                            <w:t>Schrauwen</w:t>
+                                          </w:r>
+                                          <w:proofErr w:type="spellEnd"/>
                                         </w:p>
                                       </w:sdtContent>
                                     </w:sdt>
@@ -551,7 +579,25 @@
                                               <w:sz w:val="72"/>
                                               <w:szCs w:val="26"/>
                                             </w:rPr>
-                                            <w:t xml:space="preserve"> Wk 4.1</w:t>
+                                            <w:t xml:space="preserve"> </w:t>
+                                          </w:r>
+                                          <w:proofErr w:type="spellStart"/>
+                                          <w:r>
+                                            <w:rPr>
+                                              <w:color w:val="ED7D31" w:themeColor="accent2"/>
+                                              <w:sz w:val="72"/>
+                                              <w:szCs w:val="26"/>
+                                            </w:rPr>
+                                            <w:t>Wk</w:t>
+                                          </w:r>
+                                          <w:proofErr w:type="spellEnd"/>
+                                          <w:r>
+                                            <w:rPr>
+                                              <w:color w:val="ED7D31" w:themeColor="accent2"/>
+                                              <w:sz w:val="72"/>
+                                              <w:szCs w:val="26"/>
+                                            </w:rPr>
+                                            <w:t xml:space="preserve"> 4.1</w:t>
                                           </w:r>
                                         </w:sdtContent>
                                       </w:sdt>
@@ -946,8 +992,36 @@
                                         <w:sz w:val="26"/>
                                         <w:szCs w:val="26"/>
                                       </w:rPr>
-                                      <w:t>Door Alistair Vardy, Bart van Trigt en Mark Schrauwen</w:t>
+                                      <w:t xml:space="preserve">Door Alistair </w:t>
                                     </w:r>
+                                    <w:proofErr w:type="spellStart"/>
+                                    <w:r>
+                                      <w:rPr>
+                                        <w:color w:val="ED7D31" w:themeColor="accent2"/>
+                                        <w:sz w:val="26"/>
+                                        <w:szCs w:val="26"/>
+                                      </w:rPr>
+                                      <w:t>Vardy</w:t>
+                                    </w:r>
+                                    <w:proofErr w:type="spellEnd"/>
+                                    <w:r>
+                                      <w:rPr>
+                                        <w:color w:val="ED7D31" w:themeColor="accent2"/>
+                                        <w:sz w:val="26"/>
+                                        <w:szCs w:val="26"/>
+                                      </w:rPr>
+                                      <w:t xml:space="preserve">, Bart van Trigt en Mark </w:t>
+                                    </w:r>
+                                    <w:proofErr w:type="spellStart"/>
+                                    <w:r>
+                                      <w:rPr>
+                                        <w:color w:val="ED7D31" w:themeColor="accent2"/>
+                                        <w:sz w:val="26"/>
+                                        <w:szCs w:val="26"/>
+                                      </w:rPr>
+                                      <w:t>Schrauwen</w:t>
+                                    </w:r>
+                                    <w:proofErr w:type="spellEnd"/>
                                   </w:p>
                                 </w:sdtContent>
                               </w:sdt>
@@ -1068,7 +1142,25 @@
                                         <w:sz w:val="72"/>
                                         <w:szCs w:val="26"/>
                                       </w:rPr>
-                                      <w:t xml:space="preserve"> Wk 4.1</w:t>
+                                      <w:t xml:space="preserve"> </w:t>
+                                    </w:r>
+                                    <w:proofErr w:type="spellStart"/>
+                                    <w:r>
+                                      <w:rPr>
+                                        <w:color w:val="ED7D31" w:themeColor="accent2"/>
+                                        <w:sz w:val="72"/>
+                                        <w:szCs w:val="26"/>
+                                      </w:rPr>
+                                      <w:t>Wk</w:t>
+                                    </w:r>
+                                    <w:proofErr w:type="spellEnd"/>
+                                    <w:r>
+                                      <w:rPr>
+                                        <w:color w:val="ED7D31" w:themeColor="accent2"/>
+                                        <w:sz w:val="72"/>
+                                        <w:szCs w:val="26"/>
+                                      </w:rPr>
+                                      <w:t xml:space="preserve"> 4.1</w:t>
                                     </w:r>
                                   </w:sdtContent>
                                 </w:sdt>
@@ -4124,8 +4216,13 @@
           </w:tcPr>
           <w:p>
             <w:r>
-              <w:t>Alistair Vardy</w:t>
-            </w:r>
+              <w:t xml:space="preserve">Alistair </w:t>
+            </w:r>
+            <w:proofErr w:type="spellStart"/>
+            <w:r>
+              <w:t>Vardy</w:t>
+            </w:r>
+            <w:proofErr w:type="spellEnd"/>
           </w:p>
         </w:tc>
       </w:tr>
@@ -4190,8 +4287,13 @@
           </w:tcPr>
           <w:p>
             <w:r>
-              <w:t>Alistair Vardy</w:t>
-            </w:r>
+              <w:t xml:space="preserve">Alistair </w:t>
+            </w:r>
+            <w:proofErr w:type="spellStart"/>
+            <w:r>
+              <w:t>Vardy</w:t>
+            </w:r>
+            <w:proofErr w:type="spellEnd"/>
           </w:p>
         </w:tc>
       </w:tr>
@@ -4477,11 +4579,19 @@
           <w:rFonts w:eastAsia="Times New Roman" w:cs="Calibri"/>
         </w:rPr>
       </w:pPr>
+      <w:proofErr w:type="gramStart"/>
       <w:r>
         <w:rPr>
           <w:rFonts w:eastAsia="Times New Roman" w:cs="Calibri"/>
         </w:rPr>
-        <w:t>elf veel voorkomende syntaxfouten</w:t>
+        <w:t>elf</w:t>
+      </w:r>
+      <w:proofErr w:type="gramEnd"/>
+      <w:r>
+        <w:rPr>
+          <w:rFonts w:eastAsia="Times New Roman" w:cs="Calibri"/>
+        </w:rPr>
+        <w:t xml:space="preserve"> veel voorkomende syntaxfouten</w:t>
       </w:r>
       <w:r>
         <w:rPr>
@@ -4507,11 +4617,19 @@
           <w:rFonts w:eastAsia="Times New Roman" w:cs="Calibri"/>
         </w:rPr>
       </w:pPr>
+      <w:proofErr w:type="gramStart"/>
       <w:r>
         <w:rPr>
           <w:rFonts w:eastAsia="Times New Roman" w:cs="Calibri"/>
         </w:rPr>
-        <w:t>syntaxfouten in een bestaand M</w:t>
+        <w:t>syntaxfouten</w:t>
+      </w:r>
+      <w:proofErr w:type="gramEnd"/>
+      <w:r>
+        <w:rPr>
+          <w:rFonts w:eastAsia="Times New Roman" w:cs="Calibri"/>
+        </w:rPr>
+        <w:t xml:space="preserve"> in een bestaand M</w:t>
       </w:r>
       <w:r>
         <w:rPr>
@@ -4531,11 +4649,19 @@
           <w:rFonts w:eastAsia="Times New Roman" w:cs="Calibri"/>
         </w:rPr>
       </w:pPr>
+      <w:proofErr w:type="gramStart"/>
       <w:r>
         <w:rPr>
           <w:rFonts w:eastAsia="Times New Roman" w:cs="Calibri"/>
         </w:rPr>
-        <w:t xml:space="preserve">zelf fouten op te lossen met behulp van de </w:t>
+        <w:t>zelf</w:t>
+      </w:r>
+      <w:proofErr w:type="gramEnd"/>
+      <w:r>
+        <w:rPr>
+          <w:rFonts w:eastAsia="Times New Roman" w:cs="Calibri"/>
+        </w:rPr>
+        <w:t xml:space="preserve"> fouten op te lossen met behulp van de </w:t>
       </w:r>
       <w:r>
         <w:rPr>
@@ -4561,17 +4687,39 @@
           <w:rFonts w:eastAsia="Times New Roman" w:cs="Calibri"/>
         </w:rPr>
       </w:pPr>
+      <w:proofErr w:type="gramStart"/>
       <w:r>
         <w:rPr>
           <w:rFonts w:eastAsia="Times New Roman" w:cs="Calibri"/>
         </w:rPr>
-        <w:t>fouten op te lossen d</w:t>
-      </w:r>
+        <w:t>fouten</w:t>
+      </w:r>
+      <w:proofErr w:type="gramEnd"/>
       <w:r>
         <w:rPr>
           <w:rFonts w:eastAsia="Times New Roman" w:cs="Calibri"/>
         </w:rPr>
-        <w:t>oor externe hulpbronnen, zoals Mathworks en G</w:t>
+        <w:t xml:space="preserve"> op te lossen d</w:t>
+      </w:r>
+      <w:r>
+        <w:rPr>
+          <w:rFonts w:eastAsia="Times New Roman" w:cs="Calibri"/>
+        </w:rPr>
+        <w:t xml:space="preserve">oor externe hulpbronnen, zoals </w:t>
+      </w:r>
+      <w:proofErr w:type="spellStart"/>
+      <w:r>
+        <w:rPr>
+          <w:rFonts w:eastAsia="Times New Roman" w:cs="Calibri"/>
+        </w:rPr>
+        <w:t>Mathworks</w:t>
+      </w:r>
+      <w:proofErr w:type="spellEnd"/>
+      <w:r>
+        <w:rPr>
+          <w:rFonts w:eastAsia="Times New Roman" w:cs="Calibri"/>
+        </w:rPr>
+        <w:t xml:space="preserve"> en G</w:t>
       </w:r>
       <w:r>
         <w:rPr>
@@ -4827,7 +4975,15 @@
     </w:p>
     <w:p>
       <w:r>
-        <w:t>We herhalen eerst een aantal “best practices” voor het programmeren</w:t>
+        <w:t xml:space="preserve">We herhalen eerst een aantal “best </w:t>
+      </w:r>
+      <w:proofErr w:type="spellStart"/>
+      <w:r>
+        <w:t>practices</w:t>
+      </w:r>
+      <w:proofErr w:type="spellEnd"/>
+      <w:r>
+        <w:t>” voor het programmeren</w:t>
       </w:r>
       <w:r>
         <w:t>:</w:t>
@@ -4857,7 +5013,23 @@
         </w:numPr>
       </w:pPr>
       <w:r>
-        <w:t>Geef aan wat de inputs en outputs zijn</w:t>
+        <w:t xml:space="preserve">Geef aan wat de </w:t>
+      </w:r>
+      <w:proofErr w:type="spellStart"/>
+      <w:r>
+        <w:t>inputs</w:t>
+      </w:r>
+      <w:proofErr w:type="spellEnd"/>
+      <w:r>
+        <w:t xml:space="preserve"> en </w:t>
+      </w:r>
+      <w:proofErr w:type="spellStart"/>
+      <w:r>
+        <w:t>outputs</w:t>
+      </w:r>
+      <w:proofErr w:type="spellEnd"/>
+      <w:r>
+        <w:t xml:space="preserve"> zijn</w:t>
       </w:r>
       <w:r>
         <w:t>.</w:t>
@@ -4929,7 +5101,23 @@
         <w:t>nóóit</w:t>
       </w:r>
       <w:r>
-        <w:t xml:space="preserve"> dezelfde naam als van een functie, want je krijgt dan vervelende fouten. Bijvoorbeeld mean=mean(snelheid)</w:t>
+        <w:t xml:space="preserve"> dezelfde naam als van een functie, want je krijgt dan vervelende fouten. Bijvoorbeeld </w:t>
+      </w:r>
+      <w:proofErr w:type="spellStart"/>
+      <w:r>
+        <w:t>mean</w:t>
+      </w:r>
+      <w:proofErr w:type="spellEnd"/>
+      <w:r>
+        <w:t>=</w:t>
+      </w:r>
+      <w:proofErr w:type="spellStart"/>
+      <w:r>
+        <w:t>mean</w:t>
+      </w:r>
+      <w:proofErr w:type="spellEnd"/>
+      <w:r>
+        <w:t>(snelheid)</w:t>
       </w:r>
       <w:r>
         <w:t>.</w:t>
@@ -4941,13 +5129,34 @@
         <w:t>G</w:t>
       </w:r>
       <w:r>
-        <w:t>ebruik hier i.p.v. mean</w:t>
-      </w:r>
+        <w:t xml:space="preserve">ebruik hier i.p.v. </w:t>
+      </w:r>
+      <w:proofErr w:type="spellStart"/>
+      <w:r>
+        <w:t>mean</w:t>
+      </w:r>
+      <w:proofErr w:type="spellEnd"/>
       <w:r>
         <w:t xml:space="preserve"> </w:t>
       </w:r>
       <w:r>
-        <w:t xml:space="preserve">bijvoorbeeld meanSnelheid als ouput. De functie </w:t>
+        <w:t xml:space="preserve">bijvoorbeeld </w:t>
+      </w:r>
+      <w:proofErr w:type="spellStart"/>
+      <w:r>
+        <w:t>meanSnelheid</w:t>
+      </w:r>
+      <w:proofErr w:type="spellEnd"/>
+      <w:r>
+        <w:t xml:space="preserve"> als </w:t>
+      </w:r>
+      <w:proofErr w:type="spellStart"/>
+      <w:r>
+        <w:t>ouput</w:t>
+      </w:r>
+      <w:proofErr w:type="spellEnd"/>
+      <w:r>
+        <w:t xml:space="preserve">. De functie </w:t>
       </w:r>
       <w:r>
         <w:t xml:space="preserve">aanroep </w:t>
@@ -4969,8 +5178,23 @@
       <w:r>
         <w:t xml:space="preserve">   </w:t>
       </w:r>
-      <w:r>
-        <w:t>meanSnelheid=mean(snelheid).</w:t>
+      <w:proofErr w:type="spellStart"/>
+      <w:proofErr w:type="gramStart"/>
+      <w:r>
+        <w:t>meanSnelheid</w:t>
+      </w:r>
+      <w:proofErr w:type="spellEnd"/>
+      <w:proofErr w:type="gramEnd"/>
+      <w:r>
+        <w:t>=</w:t>
+      </w:r>
+      <w:proofErr w:type="spellStart"/>
+      <w:r>
+        <w:t>mean</w:t>
+      </w:r>
+      <w:proofErr w:type="spellEnd"/>
+      <w:r>
+        <w:t>(snelheid).</w:t>
       </w:r>
     </w:p>
     <w:p>
@@ -4994,7 +5218,15 @@
         <w:t xml:space="preserve">We zullen een aantal veel voorkomende fouten demonstreren aan de hand van eenvoudige voorbeelden. </w:t>
       </w:r>
       <w:r>
-        <w:t xml:space="preserve">Veel informatie in deze reader is gebruikt van twee websites. Wil je meer weten over errors kijk dan naar deze twee </w:t>
+        <w:t xml:space="preserve">Veel informatie in deze reader is gebruikt van twee websites. Wil je meer weten over </w:t>
+      </w:r>
+      <w:proofErr w:type="spellStart"/>
+      <w:r>
+        <w:t>errors</w:t>
+      </w:r>
+      <w:proofErr w:type="spellEnd"/>
+      <w:r>
+        <w:t xml:space="preserve"> kijk dan naar deze twee </w:t>
       </w:r>
       <w:commentRangeStart w:id="5"/>
       <w:r>
@@ -5094,10 +5326,28 @@
           <w:szCs w:val="20"/>
           <w:lang w:val="es-ES"/>
         </w:rPr>
-        <w:t>y = cos(t;</w:t>
-      </w:r>
-      <w:bookmarkStart w:id="7" w:name="_GoBack"/>
-      <w:bookmarkEnd w:id="7"/>
+        <w:t xml:space="preserve">y = </w:t>
+      </w:r>
+      <w:proofErr w:type="spellStart"/>
+      <w:r>
+        <w:rPr>
+          <w:rFonts w:ascii="Consolas" w:hAnsi="Consolas" w:cs="Courier New"/>
+          <w:color w:val="000000"/>
+          <w:szCs w:val="20"/>
+          <w:lang w:val="es-ES"/>
+        </w:rPr>
+        <w:t>cos</w:t>
+      </w:r>
+      <w:proofErr w:type="spellEnd"/>
+      <w:r>
+        <w:rPr>
+          <w:rFonts w:ascii="Consolas" w:hAnsi="Consolas" w:cs="Courier New"/>
+          <w:color w:val="000000"/>
+          <w:szCs w:val="20"/>
+          <w:lang w:val="es-ES"/>
+        </w:rPr>
+        <w:t>(t;</w:t>
+      </w:r>
     </w:p>
     <w:p>
       <w:pPr>
@@ -5135,13 +5385,23 @@
           <w:szCs w:val="20"/>
         </w:rPr>
       </w:pPr>
+      <w:proofErr w:type="gramStart"/>
       <w:r>
         <w:rPr>
           <w:rFonts w:ascii="Consolas" w:hAnsi="Consolas" w:cs="Courier New"/>
           <w:color w:val="000000"/>
           <w:szCs w:val="20"/>
         </w:rPr>
-        <w:t>kolommen = [1 2 3]];</w:t>
+        <w:t>kolommen</w:t>
+      </w:r>
+      <w:proofErr w:type="gramEnd"/>
+      <w:r>
+        <w:rPr>
+          <w:rFonts w:ascii="Consolas" w:hAnsi="Consolas" w:cs="Courier New"/>
+          <w:color w:val="000000"/>
+          <w:szCs w:val="20"/>
+        </w:rPr>
+        <w:t xml:space="preserve"> = [1 2 3]];</w:t>
       </w:r>
     </w:p>
     <w:p>
@@ -5270,7 +5530,15 @@
         <w:pStyle w:val="ListParagraph"/>
       </w:pPr>
       <w:r>
-        <w:t>Merk op dat de eerste fout al gemaakt wordt in de regel x = sin(t)).</w:t>
+        <w:t xml:space="preserve">Merk op dat de eerste fout al gemaakt wordt in de regel x = </w:t>
+      </w:r>
+      <w:proofErr w:type="spellStart"/>
+      <w:r>
+        <w:t>sin</w:t>
+      </w:r>
+      <w:proofErr w:type="spellEnd"/>
+      <w:r>
+        <w:t>(t)).</w:t>
       </w:r>
       <w:r>
         <w:t xml:space="preserve"> Daar moet 1 haakje staan in plaats van 2. </w:t>
@@ -5282,7 +5550,20 @@
         <w:t xml:space="preserve">geeft </w:t>
       </w:r>
       <w:r>
-        <w:t xml:space="preserve">de editor pas in een regel later een foutmelding hier bijvoorbeeld bij y = cos(t </w:t>
+        <w:t xml:space="preserve">de editor pas in een regel later een foutmelding hier bijvoorbeeld bij y = </w:t>
+      </w:r>
+      <w:proofErr w:type="spellStart"/>
+      <w:proofErr w:type="gramStart"/>
+      <w:r>
+        <w:t>cos</w:t>
+      </w:r>
+      <w:proofErr w:type="spellEnd"/>
+      <w:r>
+        <w:t>(</w:t>
+      </w:r>
+      <w:proofErr w:type="gramEnd"/>
+      <w:r>
+        <w:t xml:space="preserve">t </w:t>
       </w:r>
       <w:r>
         <w:t>. Dat gebeurt wel vaker. Dus als je de fout n</w:t>
@@ -5301,11 +5582,11 @@
       <w:pPr>
         <w:pStyle w:val="Heading3"/>
       </w:pPr>
-      <w:bookmarkStart w:id="8" w:name="_Toc497997508"/>
+      <w:bookmarkStart w:id="7" w:name="_Toc497997508"/>
       <w:r>
         <w:t>Opdracht:</w:t>
       </w:r>
-      <w:bookmarkEnd w:id="8"/>
+      <w:bookmarkEnd w:id="7"/>
     </w:p>
     <w:p>
       <w:pPr>
@@ -5320,13 +5601,23 @@
           <w:szCs w:val="20"/>
         </w:rPr>
       </w:pPr>
+      <w:proofErr w:type="gramStart"/>
       <w:r>
         <w:rPr>
           <w:rFonts w:ascii="Consolas" w:hAnsi="Consolas" w:cs="Courier New"/>
           <w:color w:val="000000"/>
           <w:szCs w:val="20"/>
         </w:rPr>
-        <w:t>t = 1;</w:t>
+        <w:t>t</w:t>
+      </w:r>
+      <w:proofErr w:type="gramEnd"/>
+      <w:r>
+        <w:rPr>
+          <w:rFonts w:ascii="Consolas" w:hAnsi="Consolas" w:cs="Courier New"/>
+          <w:color w:val="000000"/>
+          <w:szCs w:val="20"/>
+        </w:rPr>
+        <w:t xml:space="preserve"> = 1;</w:t>
       </w:r>
     </w:p>
     <w:p>
@@ -5341,13 +5632,41 @@
           <w:szCs w:val="24"/>
         </w:rPr>
       </w:pPr>
+      <w:proofErr w:type="gramStart"/>
       <w:r>
         <w:rPr>
           <w:rFonts w:ascii="Consolas" w:hAnsi="Consolas" w:cs="Courier New"/>
           <w:color w:val="000000"/>
           <w:szCs w:val="20"/>
         </w:rPr>
-        <w:t>x = sin(t));</w:t>
+        <w:t>x</w:t>
+      </w:r>
+      <w:proofErr w:type="gramEnd"/>
+      <w:r>
+        <w:rPr>
+          <w:rFonts w:ascii="Consolas" w:hAnsi="Consolas" w:cs="Courier New"/>
+          <w:color w:val="000000"/>
+          <w:szCs w:val="20"/>
+        </w:rPr>
+        <w:t xml:space="preserve"> = </w:t>
+      </w:r>
+      <w:proofErr w:type="spellStart"/>
+      <w:r>
+        <w:rPr>
+          <w:rFonts w:ascii="Consolas" w:hAnsi="Consolas" w:cs="Courier New"/>
+          <w:color w:val="000000"/>
+          <w:szCs w:val="20"/>
+        </w:rPr>
+        <w:t>sin</w:t>
+      </w:r>
+      <w:proofErr w:type="spellEnd"/>
+      <w:r>
+        <w:rPr>
+          <w:rFonts w:ascii="Consolas" w:hAnsi="Consolas" w:cs="Courier New"/>
+          <w:color w:val="000000"/>
+          <w:szCs w:val="20"/>
+        </w:rPr>
+        <w:t>(t));</w:t>
       </w:r>
     </w:p>
     <w:p>
@@ -5362,13 +5681,41 @@
           <w:szCs w:val="24"/>
         </w:rPr>
       </w:pPr>
+      <w:proofErr w:type="gramStart"/>
       <w:r>
         <w:rPr>
           <w:rFonts w:ascii="Consolas" w:hAnsi="Consolas" w:cs="Courier New"/>
           <w:color w:val="000000"/>
           <w:szCs w:val="20"/>
         </w:rPr>
-        <w:t>y = cos(t;</w:t>
+        <w:t>y</w:t>
+      </w:r>
+      <w:proofErr w:type="gramEnd"/>
+      <w:r>
+        <w:rPr>
+          <w:rFonts w:ascii="Consolas" w:hAnsi="Consolas" w:cs="Courier New"/>
+          <w:color w:val="000000"/>
+          <w:szCs w:val="20"/>
+        </w:rPr>
+        <w:t xml:space="preserve"> = </w:t>
+      </w:r>
+      <w:proofErr w:type="spellStart"/>
+      <w:r>
+        <w:rPr>
+          <w:rFonts w:ascii="Consolas" w:hAnsi="Consolas" w:cs="Courier New"/>
+          <w:color w:val="000000"/>
+          <w:szCs w:val="20"/>
+        </w:rPr>
+        <w:t>cos</w:t>
+      </w:r>
+      <w:proofErr w:type="spellEnd"/>
+      <w:r>
+        <w:rPr>
+          <w:rFonts w:ascii="Consolas" w:hAnsi="Consolas" w:cs="Courier New"/>
+          <w:color w:val="000000"/>
+          <w:szCs w:val="20"/>
+        </w:rPr>
+        <w:t>(t;</w:t>
       </w:r>
     </w:p>
     <w:p>
@@ -5383,13 +5730,25 @@
           <w:szCs w:val="24"/>
         </w:rPr>
       </w:pPr>
+      <w:proofErr w:type="spellStart"/>
+      <w:proofErr w:type="gramStart"/>
       <w:r>
         <w:rPr>
           <w:rFonts w:ascii="Consolas" w:hAnsi="Consolas" w:cs="Courier New"/>
           <w:color w:val="000000"/>
           <w:szCs w:val="20"/>
         </w:rPr>
-        <w:t>z = tan(t});</w:t>
+        <w:t>z</w:t>
+      </w:r>
+      <w:proofErr w:type="spellEnd"/>
+      <w:proofErr w:type="gramEnd"/>
+      <w:r>
+        <w:rPr>
+          <w:rFonts w:ascii="Consolas" w:hAnsi="Consolas" w:cs="Courier New"/>
+          <w:color w:val="000000"/>
+          <w:szCs w:val="20"/>
+        </w:rPr>
+        <w:t xml:space="preserve"> = tan(t});</w:t>
       </w:r>
     </w:p>
     <w:p>
@@ -5405,13 +5764,23 @@
           <w:szCs w:val="20"/>
         </w:rPr>
       </w:pPr>
+      <w:proofErr w:type="gramStart"/>
       <w:r>
         <w:rPr>
           <w:rFonts w:ascii="Consolas" w:hAnsi="Consolas" w:cs="Courier New"/>
           <w:color w:val="000000"/>
           <w:szCs w:val="20"/>
         </w:rPr>
-        <w:t>kolommen = [1 2 3]];</w:t>
+        <w:t>kolommen</w:t>
+      </w:r>
+      <w:proofErr w:type="gramEnd"/>
+      <w:r>
+        <w:rPr>
+          <w:rFonts w:ascii="Consolas" w:hAnsi="Consolas" w:cs="Courier New"/>
+          <w:color w:val="000000"/>
+          <w:szCs w:val="20"/>
+        </w:rPr>
+        <w:t xml:space="preserve"> = [1 2 3]];</w:t>
       </w:r>
     </w:p>
     <w:p>
@@ -5490,11 +5859,11 @@
       <w:pPr>
         <w:pStyle w:val="Heading2"/>
       </w:pPr>
-      <w:bookmarkStart w:id="9" w:name="_Toc497997509"/>
+      <w:bookmarkStart w:id="8" w:name="_Toc497997509"/>
       <w:r>
         <w:t>Problemen bij het vermenigvuldigen van matrices of vectoren</w:t>
       </w:r>
-      <w:bookmarkEnd w:id="9"/>
+      <w:bookmarkEnd w:id="8"/>
     </w:p>
     <w:p>
       <w:pPr>
@@ -5536,7 +5905,7 @@
           <v:shape id="_x0000_i1025" type="#_x0000_t75" style="width:12.15pt;height:13.9pt" o:ole="">
             <v:imagedata r:id="rId16" o:title=""/>
           </v:shape>
-          <o:OLEObject Type="Embed" ProgID="Equation.DSMT4" ShapeID="_x0000_i1025" DrawAspect="Content" ObjectID="_1572356164" r:id="rId17"/>
+          <o:OLEObject Type="Embed" ProgID="Equation.DSMT4" ShapeID="_x0000_i1025" DrawAspect="Content" ObjectID="_1572445408" r:id="rId17"/>
         </w:object>
       </w:r>
       <w:r>
@@ -5553,7 +5922,7 @@
           <v:shape id="_x0000_i1026" type="#_x0000_t75" style="width:12.15pt;height:13.9pt" o:ole="">
             <v:imagedata r:id="rId18" o:title=""/>
           </v:shape>
-          <o:OLEObject Type="Embed" ProgID="Equation.DSMT4" ShapeID="_x0000_i1026" DrawAspect="Content" ObjectID="_1572356165" r:id="rId19"/>
+          <o:OLEObject Type="Embed" ProgID="Equation.DSMT4" ShapeID="_x0000_i1026" DrawAspect="Content" ObjectID="_1572445409" r:id="rId19"/>
         </w:object>
       </w:r>
       <w:r>
@@ -5675,7 +6044,25 @@
           <w:color w:val="FF0000"/>
           <w:lang w:val="en-US"/>
         </w:rPr>
-        <w:t xml:space="preserve">Error using  * </w:t>
+        <w:t xml:space="preserve">Error </w:t>
+      </w:r>
+      <w:proofErr w:type="gramStart"/>
+      <w:r>
+        <w:rPr>
+          <w:rFonts w:ascii="Consolas" w:hAnsi="Consolas"/>
+          <w:color w:val="FF0000"/>
+          <w:lang w:val="en-US"/>
+        </w:rPr>
+        <w:t>using  *</w:t>
+      </w:r>
+      <w:proofErr w:type="gramEnd"/>
+      <w:r>
+        <w:rPr>
+          <w:rFonts w:ascii="Consolas" w:hAnsi="Consolas"/>
+          <w:color w:val="FF0000"/>
+          <w:lang w:val="en-US"/>
+        </w:rPr>
+        <w:t xml:space="preserve"> </w:t>
       </w:r>
     </w:p>
     <w:p>
@@ -5709,7 +6096,23 @@
         <w:pStyle w:val="ListParagraph"/>
       </w:pPr>
       <w:r>
-        <w:t>De andere optie is dat we de matrices of vectoren elementsgewijs willen vermenigvuldigen. In dit geval gebruiken we de operator ‘.*’ i.p.v. ‘*’.</w:t>
+        <w:t xml:space="preserve">De andere optie is dat we de matrices of vectoren </w:t>
+      </w:r>
+      <w:proofErr w:type="spellStart"/>
+      <w:r>
+        <w:t>elementsgewijs</w:t>
+      </w:r>
+      <w:proofErr w:type="spellEnd"/>
+      <w:r>
+        <w:t xml:space="preserve"> willen vermenigvuldigen. In dit geval gebruiken we de operator </w:t>
+      </w:r>
+      <w:proofErr w:type="gramStart"/>
+      <w:r>
+        <w:t>‘.*</w:t>
+      </w:r>
+      <w:proofErr w:type="gramEnd"/>
+      <w:r>
+        <w:t>’ i.p.v. ‘*’.</w:t>
       </w:r>
     </w:p>
     <w:p>
@@ -5719,11 +6122,11 @@
           <w:lang w:val="en-US"/>
         </w:rPr>
       </w:pPr>
-      <w:bookmarkStart w:id="10" w:name="_Toc497997510"/>
+      <w:bookmarkStart w:id="9" w:name="_Toc497997510"/>
       <w:r>
         <w:t>Opdrachten</w:t>
       </w:r>
-      <w:bookmarkEnd w:id="10"/>
+      <w:bookmarkEnd w:id="9"/>
     </w:p>
     <w:p>
       <w:pPr>
@@ -5814,11 +6217,19 @@
           <w:lang w:val="en-US"/>
         </w:rPr>
       </w:pPr>
-      <w:r>
-        <w:rPr>
-          <w:lang w:val="en-US"/>
-        </w:rPr>
-        <w:t>Vermenigvuldiging=</w:t>
+      <w:proofErr w:type="spellStart"/>
+      <w:r>
+        <w:rPr>
+          <w:lang w:val="en-US"/>
+        </w:rPr>
+        <w:t>Vermenigvuldiging</w:t>
+      </w:r>
+      <w:proofErr w:type="spellEnd"/>
+      <w:r>
+        <w:rPr>
+          <w:lang w:val="en-US"/>
+        </w:rPr>
+        <w:t>=</w:t>
       </w:r>
       <w:r>
         <w:rPr>
@@ -5846,7 +6257,21 @@
         <w:rPr>
           <w:b/>
         </w:rPr>
-        <w:t xml:space="preserve">Je wilt vector A en vector B elementsgewijs vermenigvuldigen. </w:t>
+        <w:t xml:space="preserve">Je wilt vector A en vector B </w:t>
+      </w:r>
+      <w:proofErr w:type="spellStart"/>
+      <w:r>
+        <w:rPr>
+          <w:b/>
+        </w:rPr>
+        <w:t>elementsgewijs</w:t>
+      </w:r>
+      <w:proofErr w:type="spellEnd"/>
+      <w:r>
+        <w:rPr>
+          <w:b/>
+        </w:rPr>
+        <w:t xml:space="preserve"> vermenigvuldigen. </w:t>
       </w:r>
       <w:r>
         <w:rPr>
@@ -5990,12 +6415,53 @@
           <w:color w:val="FF0000"/>
         </w:rPr>
       </w:pPr>
+      <w:proofErr w:type="gramStart"/>
       <w:r>
         <w:rPr>
           <w:rFonts w:ascii="Consolas" w:hAnsi="Consolas"/>
           <w:color w:val="FF0000"/>
         </w:rPr>
-        <w:t>matrix dimensions must agree.</w:t>
+        <w:t>matrix</w:t>
+      </w:r>
+      <w:proofErr w:type="gramEnd"/>
+      <w:r>
+        <w:rPr>
+          <w:rFonts w:ascii="Consolas" w:hAnsi="Consolas"/>
+          <w:color w:val="FF0000"/>
+        </w:rPr>
+        <w:t xml:space="preserve"> </w:t>
+      </w:r>
+      <w:proofErr w:type="spellStart"/>
+      <w:r>
+        <w:rPr>
+          <w:rFonts w:ascii="Consolas" w:hAnsi="Consolas"/>
+          <w:color w:val="FF0000"/>
+        </w:rPr>
+        <w:t>dimensions</w:t>
+      </w:r>
+      <w:proofErr w:type="spellEnd"/>
+      <w:r>
+        <w:rPr>
+          <w:rFonts w:ascii="Consolas" w:hAnsi="Consolas"/>
+          <w:color w:val="FF0000"/>
+        </w:rPr>
+        <w:t xml:space="preserve"> must </w:t>
+      </w:r>
+      <w:proofErr w:type="spellStart"/>
+      <w:r>
+        <w:rPr>
+          <w:rFonts w:ascii="Consolas" w:hAnsi="Consolas"/>
+          <w:color w:val="FF0000"/>
+        </w:rPr>
+        <w:t>agree</w:t>
+      </w:r>
+      <w:proofErr w:type="spellEnd"/>
+      <w:r>
+        <w:rPr>
+          <w:rFonts w:ascii="Consolas" w:hAnsi="Consolas"/>
+          <w:color w:val="FF0000"/>
+        </w:rPr>
+        <w:t>.</w:t>
       </w:r>
     </w:p>
     <w:p>
@@ -6011,7 +6477,7 @@
       <w:pPr>
         <w:pStyle w:val="ListParagraph"/>
       </w:pPr>
-      <w:del w:id="11" w:author="Faber, H." w:date="2017-11-15T16:55:00Z">
+      <w:del w:id="10" w:author="Faber, H." w:date="2017-11-15T16:55:00Z">
         <w:r>
           <w:rPr>
             <w:b/>
@@ -6026,7 +6492,15 @@
         <w:t xml:space="preserve">(het laatste element) </w:t>
       </w:r>
       <w:r>
-        <w:t xml:space="preserve">van vector A niet elementsgewijs vermenigvuldigd kan worden, omdat vector B maar een 1 bij 3 vector is. </w:t>
+        <w:t xml:space="preserve">van vector A niet </w:t>
+      </w:r>
+      <w:proofErr w:type="spellStart"/>
+      <w:r>
+        <w:t>elementsgewijs</w:t>
+      </w:r>
+      <w:proofErr w:type="spellEnd"/>
+      <w:r>
+        <w:t xml:space="preserve"> vermenigvuldigd kan worden, omdat vector B maar een 1 bij 3 vector is. </w:t>
       </w:r>
     </w:p>
     <w:p>
@@ -6045,19 +6519,19 @@
         </w:rPr>
         <w:t xml:space="preserve">van beide vectoren vermenigvuldigen en er uiteindelijk een 1 bij 4 </w:t>
       </w:r>
-      <w:commentRangeStart w:id="12"/>
+      <w:commentRangeStart w:id="11"/>
       <w:r>
         <w:rPr>
           <w:b/>
         </w:rPr>
         <w:t>vector</w:t>
       </w:r>
-      <w:commentRangeEnd w:id="12"/>
+      <w:commentRangeEnd w:id="11"/>
       <w:r>
         <w:rPr>
           <w:rStyle w:val="CommentReference"/>
         </w:rPr>
-        <w:commentReference w:id="12"/>
+        <w:commentReference w:id="11"/>
       </w:r>
       <w:r>
         <w:rPr>
@@ -6091,12 +6565,12 @@
       <w:pPr>
         <w:pStyle w:val="Heading2"/>
       </w:pPr>
-      <w:bookmarkStart w:id="13" w:name="_Toc497997511"/>
+      <w:bookmarkStart w:id="12" w:name="_Toc497997511"/>
       <w:r>
         <w:lastRenderedPageBreak/>
         <w:t>Verkeerde index van een matrix of een vector</w:t>
       </w:r>
-      <w:bookmarkEnd w:id="13"/>
+      <w:bookmarkEnd w:id="12"/>
     </w:p>
     <w:p>
       <w:pPr>
@@ -6108,11 +6582,9 @@
       <w:r>
         <w:t>en dat niet bestaat</w:t>
       </w:r>
-      <w:ins w:id="14" w:author="Faber, H." w:date="2017-11-15T17:15:00Z">
-        <w:r>
-          <w:t>,</w:t>
-        </w:r>
-      </w:ins>
+      <w:r>
+        <w:t>,</w:t>
+      </w:r>
       <w:r>
         <w:t xml:space="preserve"> dan geeft Ma</w:t>
       </w:r>
@@ -6166,13 +6638,23 @@
           <w:szCs w:val="24"/>
         </w:rPr>
       </w:pPr>
+      <w:proofErr w:type="gramStart"/>
       <w:r>
         <w:rPr>
           <w:rFonts w:ascii="Consolas" w:hAnsi="Consolas" w:cs="Courier New"/>
           <w:color w:val="000000"/>
           <w:szCs w:val="20"/>
         </w:rPr>
-        <w:t>v = [1 2 3 4];</w:t>
+        <w:t>v</w:t>
+      </w:r>
+      <w:proofErr w:type="gramEnd"/>
+      <w:r>
+        <w:rPr>
+          <w:rFonts w:ascii="Consolas" w:hAnsi="Consolas" w:cs="Courier New"/>
+          <w:color w:val="000000"/>
+          <w:szCs w:val="20"/>
+        </w:rPr>
+        <w:t xml:space="preserve"> = [1 2 3 4];</w:t>
       </w:r>
     </w:p>
     <w:p>
@@ -6188,13 +6670,23 @@
           <w:szCs w:val="24"/>
         </w:rPr>
       </w:pPr>
+      <w:proofErr w:type="gramStart"/>
       <w:r>
         <w:rPr>
           <w:rFonts w:ascii="Consolas" w:hAnsi="Consolas" w:cs="Courier New"/>
           <w:color w:val="000000"/>
           <w:szCs w:val="20"/>
         </w:rPr>
-        <w:t>A(10)</w:t>
+        <w:t>A(</w:t>
+      </w:r>
+      <w:proofErr w:type="gramEnd"/>
+      <w:r>
+        <w:rPr>
+          <w:rFonts w:ascii="Consolas" w:hAnsi="Consolas" w:cs="Courier New"/>
+          <w:color w:val="000000"/>
+          <w:szCs w:val="20"/>
+        </w:rPr>
+        <w:t>10)</w:t>
       </w:r>
     </w:p>
     <w:p>
@@ -6205,13 +6697,23 @@
           <w:sz w:val="24"/>
         </w:rPr>
       </w:pPr>
+      <w:proofErr w:type="gramStart"/>
       <w:r>
         <w:rPr>
           <w:rFonts w:ascii="Consolas" w:hAnsi="Consolas" w:cs="Courier New"/>
           <w:color w:val="000000"/>
           <w:szCs w:val="20"/>
         </w:rPr>
-        <w:t>v(5)</w:t>
+        <w:t>v(</w:t>
+      </w:r>
+      <w:proofErr w:type="gramEnd"/>
+      <w:r>
+        <w:rPr>
+          <w:rFonts w:ascii="Consolas" w:hAnsi="Consolas" w:cs="Courier New"/>
+          <w:color w:val="000000"/>
+          <w:szCs w:val="20"/>
+        </w:rPr>
+        <w:t>5)</w:t>
       </w:r>
     </w:p>
     <w:p>
@@ -6227,7 +6729,39 @@
           <w:rFonts w:ascii="Consolas" w:hAnsi="Consolas"/>
           <w:color w:val="FF0000"/>
         </w:rPr>
-        <w:t>Index exceeds matrix dimensions.</w:t>
+        <w:t xml:space="preserve">Index </w:t>
+      </w:r>
+      <w:proofErr w:type="spellStart"/>
+      <w:r>
+        <w:rPr>
+          <w:rFonts w:ascii="Consolas" w:hAnsi="Consolas"/>
+          <w:color w:val="FF0000"/>
+        </w:rPr>
+        <w:t>exceeds</w:t>
+      </w:r>
+      <w:proofErr w:type="spellEnd"/>
+      <w:r>
+        <w:rPr>
+          <w:rFonts w:ascii="Consolas" w:hAnsi="Consolas"/>
+          <w:color w:val="FF0000"/>
+        </w:rPr>
+        <w:t xml:space="preserve"> matrix </w:t>
+      </w:r>
+      <w:proofErr w:type="spellStart"/>
+      <w:r>
+        <w:rPr>
+          <w:rFonts w:ascii="Consolas" w:hAnsi="Consolas"/>
+          <w:color w:val="FF0000"/>
+        </w:rPr>
+        <w:t>dimensions</w:t>
+      </w:r>
+      <w:proofErr w:type="spellEnd"/>
+      <w:r>
+        <w:rPr>
+          <w:rFonts w:ascii="Consolas" w:hAnsi="Consolas"/>
+          <w:color w:val="FF0000"/>
+        </w:rPr>
+        <w:t>.</w:t>
       </w:r>
     </w:p>
     <w:p>
@@ -6313,12 +6847,21 @@
           <w:lang w:val="en-US"/>
         </w:rPr>
       </w:pPr>
-      <w:r>
-        <w:rPr>
-          <w:rFonts w:ascii="Consolas" w:hAnsi="Consolas"/>
-          <w:lang w:val="en-US"/>
-        </w:rPr>
-        <w:t>A(-1)</w:t>
+      <w:proofErr w:type="gramStart"/>
+      <w:r>
+        <w:rPr>
+          <w:rFonts w:ascii="Consolas" w:hAnsi="Consolas"/>
+          <w:lang w:val="en-US"/>
+        </w:rPr>
+        <w:t>A(</w:t>
+      </w:r>
+      <w:proofErr w:type="gramEnd"/>
+      <w:r>
+        <w:rPr>
+          <w:rFonts w:ascii="Consolas" w:hAnsi="Consolas"/>
+          <w:lang w:val="en-US"/>
+        </w:rPr>
+        <w:t>-1)</w:t>
       </w:r>
     </w:p>
     <w:p>
@@ -6345,7 +6888,25 @@
           <w:color w:val="FF0000"/>
           <w:lang w:val="en-US"/>
         </w:rPr>
-        <w:t>Subscript indices must either be real positive integers or logicals.</w:t>
+        <w:t xml:space="preserve">Subscript indices must either be real positive integers or </w:t>
+      </w:r>
+      <w:proofErr w:type="spellStart"/>
+      <w:r>
+        <w:rPr>
+          <w:rFonts w:ascii="Consolas" w:hAnsi="Consolas"/>
+          <w:color w:val="FF0000"/>
+          <w:lang w:val="en-US"/>
+        </w:rPr>
+        <w:t>logicals</w:t>
+      </w:r>
+      <w:proofErr w:type="spellEnd"/>
+      <w:r>
+        <w:rPr>
+          <w:rFonts w:ascii="Consolas" w:hAnsi="Consolas"/>
+          <w:color w:val="FF0000"/>
+          <w:lang w:val="en-US"/>
+        </w:rPr>
+        <w:t>.</w:t>
       </w:r>
     </w:p>
     <w:p>
@@ -6381,15 +6942,31 @@
         <w:rPr>
           <w:color w:val="000000" w:themeColor="text1"/>
         </w:rPr>
-        <w:t xml:space="preserve">: indexen mogen alleen maar uit positieve gehele getallen bestaan. Soms heb je niet in de gaten dat daar iets misgaat, bijvoorbeeld als je i als index gebruikt en i = 2.00000000000000001. In dat geval moet je i even afronden met de function </w:t>
-      </w:r>
-      <w:r>
-        <w:rPr>
-          <w:b/>
+        <w:t xml:space="preserve">: indexen mogen alleen maar uit positieve gehele getallen bestaan. Soms heb je niet in de gaten dat daar iets misgaat, bijvoorbeeld als je i als index gebruikt en i = 2.00000000000000001. In dat geval moet je i even afronden met de </w:t>
+      </w:r>
+      <w:proofErr w:type="spellStart"/>
+      <w:r>
+        <w:rPr>
           <w:color w:val="000000" w:themeColor="text1"/>
         </w:rPr>
+        <w:t>function</w:t>
+      </w:r>
+      <w:proofErr w:type="spellEnd"/>
+      <w:r>
+        <w:rPr>
+          <w:color w:val="000000" w:themeColor="text1"/>
+        </w:rPr>
+        <w:t xml:space="preserve"> </w:t>
+      </w:r>
+      <w:proofErr w:type="spellStart"/>
+      <w:r>
+        <w:rPr>
+          <w:b/>
+          <w:color w:val="000000" w:themeColor="text1"/>
+        </w:rPr>
         <w:t>round</w:t>
       </w:r>
+      <w:proofErr w:type="spellEnd"/>
       <w:r>
         <w:rPr>
           <w:color w:val="000000" w:themeColor="text1"/>
@@ -6410,14 +6987,16 @@
           <w:lang w:val="en-US"/>
         </w:rPr>
       </w:pPr>
-      <w:bookmarkStart w:id="15" w:name="_Toc497997512"/>
+      <w:bookmarkStart w:id="13" w:name="_Toc497997512"/>
+      <w:proofErr w:type="spellStart"/>
       <w:r>
         <w:rPr>
           <w:lang w:val="en-US"/>
         </w:rPr>
         <w:t>Opdrachten</w:t>
       </w:r>
-      <w:bookmarkEnd w:id="15"/>
+      <w:bookmarkEnd w:id="13"/>
+      <w:proofErr w:type="spellEnd"/>
     </w:p>
     <w:p>
       <w:pPr>
@@ -6471,13 +7050,23 @@
           <w:szCs w:val="24"/>
         </w:rPr>
       </w:pPr>
+      <w:proofErr w:type="gramStart"/>
       <w:r>
         <w:rPr>
           <w:rFonts w:ascii="Consolas" w:hAnsi="Consolas" w:cs="Courier New"/>
           <w:color w:val="000000"/>
           <w:szCs w:val="20"/>
         </w:rPr>
-        <w:t>kniehoek = [70 89 82 82 87 83 82 87 90];</w:t>
+        <w:t>kniehoek</w:t>
+      </w:r>
+      <w:proofErr w:type="gramEnd"/>
+      <w:r>
+        <w:rPr>
+          <w:rFonts w:ascii="Consolas" w:hAnsi="Consolas" w:cs="Courier New"/>
+          <w:color w:val="000000"/>
+          <w:szCs w:val="20"/>
+        </w:rPr>
+        <w:t xml:space="preserve"> = [70 89 82 82 87 83 82 87 90];</w:t>
       </w:r>
     </w:p>
     <w:p>
@@ -6489,6 +7078,7 @@
           <w:szCs w:val="20"/>
         </w:rPr>
       </w:pPr>
+      <w:proofErr w:type="gramStart"/>
       <w:r>
         <w:rPr>
           <w:rFonts w:ascii="Consolas" w:hAnsi="Consolas" w:cs="Courier New"/>
@@ -6505,6 +7095,7 @@
         </w:rPr>
         <w:t>(</w:t>
       </w:r>
+      <w:proofErr w:type="gramEnd"/>
       <w:r>
         <w:rPr>
           <w:rFonts w:ascii="Consolas" w:hAnsi="Consolas" w:cs="Courier New"/>
@@ -6606,13 +7197,23 @@
           <w:szCs w:val="24"/>
         </w:rPr>
       </w:pPr>
+      <w:proofErr w:type="gramStart"/>
       <w:r>
         <w:rPr>
           <w:rFonts w:ascii="Consolas" w:hAnsi="Consolas" w:cs="Courier New"/>
           <w:color w:val="000000"/>
           <w:szCs w:val="20"/>
         </w:rPr>
-        <w:t>kniehoek = [70 89 82 82 87 83 82 87 90];</w:t>
+        <w:t>kniehoek</w:t>
+      </w:r>
+      <w:proofErr w:type="gramEnd"/>
+      <w:r>
+        <w:rPr>
+          <w:rFonts w:ascii="Consolas" w:hAnsi="Consolas" w:cs="Courier New"/>
+          <w:color w:val="000000"/>
+          <w:szCs w:val="20"/>
+        </w:rPr>
+        <w:t xml:space="preserve"> = [70 89 82 82 87 83 82 87 90];</w:t>
       </w:r>
     </w:p>
     <w:p>
@@ -6624,13 +7225,23 @@
           <w:szCs w:val="20"/>
         </w:rPr>
       </w:pPr>
+      <w:proofErr w:type="gramStart"/>
       <w:r>
         <w:rPr>
           <w:rFonts w:ascii="Consolas" w:hAnsi="Consolas" w:cs="Courier New"/>
           <w:color w:val="000000"/>
           <w:szCs w:val="20"/>
         </w:rPr>
-        <w:t>kniehoek(3,1)</w:t>
+        <w:t>kniehoek(</w:t>
+      </w:r>
+      <w:proofErr w:type="gramEnd"/>
+      <w:r>
+        <w:rPr>
+          <w:rFonts w:ascii="Consolas" w:hAnsi="Consolas" w:cs="Courier New"/>
+          <w:color w:val="000000"/>
+          <w:szCs w:val="20"/>
+        </w:rPr>
+        <w:t>3,1)</w:t>
       </w:r>
     </w:p>
     <w:p>
@@ -6700,7 +7311,7 @@
       <w:pPr>
         <w:pStyle w:val="Heading2"/>
       </w:pPr>
-      <w:bookmarkStart w:id="16" w:name="_Toc497997513"/>
+      <w:bookmarkStart w:id="14" w:name="_Toc497997513"/>
       <w:r>
         <w:lastRenderedPageBreak/>
         <w:t>Het gebruik van een enkel ‘=’- teken i</w:t>
@@ -6711,7 +7322,7 @@
       <w:r>
         <w:t xml:space="preserve"> twee</w:t>
       </w:r>
-      <w:bookmarkEnd w:id="16"/>
+      <w:bookmarkEnd w:id="14"/>
     </w:p>
     <w:p>
       <w:pPr>
@@ -6758,13 +7369,23 @@
           <w:szCs w:val="24"/>
         </w:rPr>
       </w:pPr>
+      <w:proofErr w:type="gramStart"/>
       <w:r>
         <w:rPr>
           <w:rFonts w:ascii="Consolas" w:hAnsi="Consolas" w:cs="Courier New"/>
           <w:color w:val="000000"/>
           <w:szCs w:val="20"/>
         </w:rPr>
-        <w:t xml:space="preserve">n = 5; </w:t>
+        <w:t>n</w:t>
+      </w:r>
+      <w:proofErr w:type="gramEnd"/>
+      <w:r>
+        <w:rPr>
+          <w:rFonts w:ascii="Consolas" w:hAnsi="Consolas" w:cs="Courier New"/>
+          <w:color w:val="000000"/>
+          <w:szCs w:val="20"/>
+        </w:rPr>
+        <w:t xml:space="preserve"> = 5; </w:t>
       </w:r>
     </w:p>
     <w:p>
@@ -6780,6 +7401,8 @@
           <w:szCs w:val="24"/>
         </w:rPr>
       </w:pPr>
+      <w:proofErr w:type="spellStart"/>
+      <w:proofErr w:type="gramStart"/>
       <w:r>
         <w:rPr>
           <w:rFonts w:ascii="Consolas" w:hAnsi="Consolas" w:cs="Courier New"/>
@@ -6788,6 +7411,8 @@
         </w:rPr>
         <w:t>if</w:t>
       </w:r>
+      <w:proofErr w:type="spellEnd"/>
+      <w:proofErr w:type="gramEnd"/>
       <w:r>
         <w:rPr>
           <w:rFonts w:ascii="Consolas" w:hAnsi="Consolas" w:cs="Courier New"/>
@@ -6816,7 +7441,25 @@
           <w:color w:val="000000"/>
           <w:szCs w:val="20"/>
         </w:rPr>
-        <w:t xml:space="preserve">    n = n^2; </w:t>
+        <w:t xml:space="preserve">    </w:t>
+      </w:r>
+      <w:proofErr w:type="gramStart"/>
+      <w:r>
+        <w:rPr>
+          <w:rFonts w:ascii="Consolas" w:hAnsi="Consolas" w:cs="Courier New"/>
+          <w:color w:val="000000"/>
+          <w:szCs w:val="20"/>
+        </w:rPr>
+        <w:t>n</w:t>
+      </w:r>
+      <w:proofErr w:type="gramEnd"/>
+      <w:r>
+        <w:rPr>
+          <w:rFonts w:ascii="Consolas" w:hAnsi="Consolas" w:cs="Courier New"/>
+          <w:color w:val="000000"/>
+          <w:szCs w:val="20"/>
+        </w:rPr>
+        <w:t xml:space="preserve"> = n^2; </w:t>
       </w:r>
     </w:p>
     <w:p>
@@ -6832,6 +7475,7 @@
           <w:szCs w:val="20"/>
         </w:rPr>
       </w:pPr>
+      <w:proofErr w:type="gramStart"/>
       <w:r>
         <w:rPr>
           <w:rFonts w:ascii="Consolas" w:hAnsi="Consolas" w:cs="Courier New"/>
@@ -6840,6 +7484,7 @@
         </w:rPr>
         <w:t>end</w:t>
       </w:r>
+      <w:proofErr w:type="gramEnd"/>
     </w:p>
     <w:p>
       <w:pPr>
@@ -6993,23 +7638,7 @@
           <w:color w:val="000000" w:themeColor="text1"/>
           <w:szCs w:val="20"/>
         </w:rPr>
-        <w:t xml:space="preserve">In de tweede regel gaat </w:t>
-      </w:r>
-      <w:r>
-        <w:rPr>
-          <w:rFonts w:cs="Courier New"/>
-          <w:color w:val="000000" w:themeColor="text1"/>
-          <w:szCs w:val="20"/>
-        </w:rPr>
-        <w:t>dus</w:t>
-      </w:r>
-      <w:r>
-        <w:rPr>
-          <w:rFonts w:cs="Courier New"/>
-          <w:color w:val="000000" w:themeColor="text1"/>
-          <w:szCs w:val="20"/>
-        </w:rPr>
-        <w:t xml:space="preserve"> fout!</w:t>
+        <w:t>In de tweede regel gaat dus fout!</w:t>
       </w:r>
     </w:p>
     <w:p>
@@ -7026,14 +7655,16 @@
           <w:lang w:val="en-US"/>
         </w:rPr>
       </w:pPr>
-      <w:bookmarkStart w:id="17" w:name="_Toc497997514"/>
+      <w:bookmarkStart w:id="15" w:name="_Toc497997514"/>
+      <w:proofErr w:type="spellStart"/>
       <w:r>
         <w:rPr>
           <w:lang w:val="en-US"/>
         </w:rPr>
         <w:t>Opdrachten</w:t>
       </w:r>
-      <w:bookmarkEnd w:id="17"/>
+      <w:bookmarkEnd w:id="15"/>
+      <w:proofErr w:type="spellEnd"/>
     </w:p>
     <w:p>
       <w:pPr>
@@ -7230,12 +7861,21 @@
           <w:rFonts w:ascii="Consolas" w:hAnsi="Consolas"/>
         </w:rPr>
       </w:pPr>
+      <w:proofErr w:type="gramStart"/>
       <w:r>
         <w:rPr>
           <w:rFonts w:ascii="Consolas" w:hAnsi="Consolas" w:cs="Courier"/>
           <w:color w:val="000000"/>
         </w:rPr>
-        <w:t>snelheid = 7;</w:t>
+        <w:t>snelheid</w:t>
+      </w:r>
+      <w:proofErr w:type="gramEnd"/>
+      <w:r>
+        <w:rPr>
+          <w:rFonts w:ascii="Consolas" w:hAnsi="Consolas" w:cs="Courier"/>
+          <w:color w:val="000000"/>
+        </w:rPr>
+        <w:t xml:space="preserve"> = 7;</w:t>
       </w:r>
     </w:p>
     <w:p>
@@ -7250,6 +7890,8 @@
           <w:rFonts w:ascii="Consolas" w:hAnsi="Consolas"/>
         </w:rPr>
       </w:pPr>
+      <w:proofErr w:type="spellStart"/>
+      <w:proofErr w:type="gramStart"/>
       <w:r>
         <w:rPr>
           <w:rFonts w:ascii="Consolas" w:hAnsi="Consolas" w:cs="Courier"/>
@@ -7257,6 +7899,8 @@
         </w:rPr>
         <w:t>if</w:t>
       </w:r>
+      <w:proofErr w:type="spellEnd"/>
+      <w:proofErr w:type="gramEnd"/>
       <w:r>
         <w:rPr>
           <w:rFonts w:ascii="Consolas" w:hAnsi="Consolas" w:cs="Courier"/>
@@ -7282,7 +7926,25 @@
           <w:rFonts w:ascii="Consolas" w:hAnsi="Consolas" w:cs="Courier"/>
           <w:color w:val="000000"/>
         </w:rPr>
-        <w:t xml:space="preserve">    snelheidNieuw = </w:t>
+        <w:t xml:space="preserve">    </w:t>
+      </w:r>
+      <w:proofErr w:type="spellStart"/>
+      <w:proofErr w:type="gramStart"/>
+      <w:r>
+        <w:rPr>
+          <w:rFonts w:ascii="Consolas" w:hAnsi="Consolas" w:cs="Courier"/>
+          <w:color w:val="000000"/>
+        </w:rPr>
+        <w:t>snelheidNieuw</w:t>
+      </w:r>
+      <w:proofErr w:type="spellEnd"/>
+      <w:proofErr w:type="gramEnd"/>
+      <w:r>
+        <w:rPr>
+          <w:rFonts w:ascii="Consolas" w:hAnsi="Consolas" w:cs="Courier"/>
+          <w:color w:val="000000"/>
+        </w:rPr>
+        <w:t xml:space="preserve"> = </w:t>
       </w:r>
       <w:r>
         <w:rPr>
@@ -7311,6 +7973,8 @@
           <w:rFonts w:ascii="Consolas" w:hAnsi="Consolas"/>
         </w:rPr>
       </w:pPr>
+      <w:proofErr w:type="spellStart"/>
+      <w:proofErr w:type="gramStart"/>
       <w:r>
         <w:rPr>
           <w:rFonts w:ascii="Consolas" w:hAnsi="Consolas" w:cs="Courier"/>
@@ -7318,6 +7982,8 @@
         </w:rPr>
         <w:t>elseif</w:t>
       </w:r>
+      <w:proofErr w:type="spellEnd"/>
+      <w:proofErr w:type="gramEnd"/>
       <w:r>
         <w:rPr>
           <w:rFonts w:ascii="Consolas" w:hAnsi="Consolas" w:cs="Courier"/>
@@ -7343,7 +8009,25 @@
           <w:rFonts w:ascii="Consolas" w:hAnsi="Consolas" w:cs="Courier"/>
           <w:color w:val="000000"/>
         </w:rPr>
-        <w:t xml:space="preserve">    snelheidNieuw=snelheid^2</w:t>
+        <w:t xml:space="preserve">    </w:t>
+      </w:r>
+      <w:proofErr w:type="spellStart"/>
+      <w:proofErr w:type="gramStart"/>
+      <w:r>
+        <w:rPr>
+          <w:rFonts w:ascii="Consolas" w:hAnsi="Consolas" w:cs="Courier"/>
+          <w:color w:val="000000"/>
+        </w:rPr>
+        <w:t>snelheidNieuw</w:t>
+      </w:r>
+      <w:proofErr w:type="spellEnd"/>
+      <w:proofErr w:type="gramEnd"/>
+      <w:r>
+        <w:rPr>
+          <w:rFonts w:ascii="Consolas" w:hAnsi="Consolas" w:cs="Courier"/>
+          <w:color w:val="000000"/>
+        </w:rPr>
+        <w:t>=snelheid^2</w:t>
       </w:r>
     </w:p>
     <w:p>
@@ -7358,6 +8042,8 @@
           <w:rFonts w:ascii="Consolas" w:hAnsi="Consolas"/>
         </w:rPr>
       </w:pPr>
+      <w:proofErr w:type="spellStart"/>
+      <w:proofErr w:type="gramStart"/>
       <w:r>
         <w:rPr>
           <w:rFonts w:ascii="Consolas" w:hAnsi="Consolas" w:cs="Courier"/>
@@ -7365,6 +8051,8 @@
         </w:rPr>
         <w:t>else</w:t>
       </w:r>
+      <w:proofErr w:type="spellEnd"/>
+      <w:proofErr w:type="gramEnd"/>
     </w:p>
     <w:p>
       <w:pPr>
@@ -7383,7 +8071,25 @@
           <w:rFonts w:ascii="Consolas" w:hAnsi="Consolas" w:cs="Courier"/>
           <w:color w:val="000000"/>
         </w:rPr>
-        <w:t xml:space="preserve">    snelheidNieuw=0</w:t>
+        <w:t xml:space="preserve">    </w:t>
+      </w:r>
+      <w:proofErr w:type="spellStart"/>
+      <w:proofErr w:type="gramStart"/>
+      <w:r>
+        <w:rPr>
+          <w:rFonts w:ascii="Consolas" w:hAnsi="Consolas" w:cs="Courier"/>
+          <w:color w:val="000000"/>
+        </w:rPr>
+        <w:t>snelheidNieuw</w:t>
+      </w:r>
+      <w:proofErr w:type="spellEnd"/>
+      <w:proofErr w:type="gramEnd"/>
+      <w:r>
+        <w:rPr>
+          <w:rFonts w:ascii="Consolas" w:hAnsi="Consolas" w:cs="Courier"/>
+          <w:color w:val="000000"/>
+        </w:rPr>
+        <w:t>=0</w:t>
       </w:r>
     </w:p>
     <w:p>
@@ -7400,6 +8106,7 @@
           <w:szCs w:val="24"/>
         </w:rPr>
       </w:pPr>
+      <w:proofErr w:type="gramStart"/>
       <w:r>
         <w:rPr>
           <w:rFonts w:ascii="Consolas" w:hAnsi="Consolas" w:cs="Courier"/>
@@ -7407,6 +8114,7 @@
         </w:rPr>
         <w:t>end</w:t>
       </w:r>
+      <w:proofErr w:type="gramEnd"/>
     </w:p>
     <w:p>
       <w:pPr>
@@ -7438,7 +8146,7 @@
         <w:adjustRightInd w:val="0"/>
         <w:spacing w:after="0" w:line="240" w:lineRule="auto"/>
         <w:rPr>
-          <w:ins w:id="18" w:author="Faber, H." w:date="2017-11-15T17:24:00Z"/>
+          <w:ins w:id="16" w:author="Faber, H." w:date="2017-11-15T17:24:00Z"/>
           <w:b/>
         </w:rPr>
       </w:pPr>
@@ -7492,12 +8200,12 @@
       <w:pPr>
         <w:pStyle w:val="Heading2"/>
       </w:pPr>
-      <w:bookmarkStart w:id="19" w:name="_Toc497997515"/>
+      <w:bookmarkStart w:id="17" w:name="_Toc497997515"/>
       <w:r>
         <w:lastRenderedPageBreak/>
         <w:t>Toewijzing van een verkeerd aantal elementen</w:t>
       </w:r>
-      <w:bookmarkEnd w:id="19"/>
+      <w:bookmarkEnd w:id="17"/>
     </w:p>
     <w:p>
       <w:pPr>
@@ -7506,7 +8214,7 @@
       <w:r>
         <w:t>Als we een aantal elementen in een matrix of vector willen plaatsen</w:t>
       </w:r>
-      <w:ins w:id="20" w:author="Faber, H." w:date="2017-11-15T17:25:00Z">
+      <w:ins w:id="18" w:author="Faber, H." w:date="2017-11-15T17:25:00Z">
         <w:r>
           <w:t>,</w:t>
         </w:r>
@@ -7517,24 +8225,24 @@
       <w:r>
         <w:t xml:space="preserve">daarvan) </w:t>
       </w:r>
-      <w:commentRangeStart w:id="21"/>
+      <w:commentRangeStart w:id="19"/>
       <w:r>
         <w:t>overeen</w:t>
       </w:r>
       <w:r>
         <w:t>komen</w:t>
       </w:r>
-      <w:commentRangeEnd w:id="21"/>
+      <w:commentRangeEnd w:id="19"/>
       <w:r>
         <w:rPr>
           <w:rStyle w:val="CommentReference"/>
         </w:rPr>
-        <w:commentReference w:id="21"/>
+        <w:commentReference w:id="19"/>
       </w:r>
       <w:r>
         <w:t xml:space="preserve"> met het aantal (en de vorm) van die elementen. In het volgende voorbeeld gaat het dan ook fout</w:t>
       </w:r>
-      <w:ins w:id="22" w:author="Faber, H." w:date="2017-11-16T10:38:00Z">
+      <w:ins w:id="20" w:author="Faber, H." w:date="2017-11-16T10:38:00Z">
         <w:r>
           <w:t>,</w:t>
         </w:r>
@@ -7581,13 +8289,23 @@
           <w:szCs w:val="24"/>
         </w:rPr>
       </w:pPr>
+      <w:proofErr w:type="gramStart"/>
       <w:r>
         <w:rPr>
           <w:rFonts w:ascii="Consolas" w:hAnsi="Consolas" w:cs="Courier New"/>
           <w:color w:val="000000"/>
           <w:szCs w:val="20"/>
         </w:rPr>
-        <w:t>A(1) = [2 3 4];</w:t>
+        <w:t>A(</w:t>
+      </w:r>
+      <w:proofErr w:type="gramEnd"/>
+      <w:r>
+        <w:rPr>
+          <w:rFonts w:ascii="Consolas" w:hAnsi="Consolas" w:cs="Courier New"/>
+          <w:color w:val="000000"/>
+          <w:szCs w:val="20"/>
+        </w:rPr>
+        <w:t>1) = [2 3 4];</w:t>
       </w:r>
     </w:p>
     <w:p>
@@ -7619,14 +8337,32 @@
           <w:color w:val="FF0000"/>
           <w:lang w:val="en-US"/>
         </w:rPr>
-        <w:t>In an assignment  A(:) = B, the number of elements in A and B must be the</w:t>
-      </w:r>
+        <w:t xml:space="preserve">In an </w:t>
+      </w:r>
+      <w:proofErr w:type="gramStart"/>
       <w:r>
         <w:rPr>
           <w:rFonts w:ascii="Consolas" w:hAnsi="Consolas"/>
           <w:color w:val="FF0000"/>
           <w:lang w:val="en-US"/>
         </w:rPr>
+        <w:t>assignment  A</w:t>
+      </w:r>
+      <w:proofErr w:type="gramEnd"/>
+      <w:r>
+        <w:rPr>
+          <w:rFonts w:ascii="Consolas" w:hAnsi="Consolas"/>
+          <w:color w:val="FF0000"/>
+          <w:lang w:val="en-US"/>
+        </w:rPr>
+        <w:t>(:) = B, the number of elements in A and B must be the</w:t>
+      </w:r>
+      <w:r>
+        <w:rPr>
+          <w:rFonts w:ascii="Consolas" w:hAnsi="Consolas"/>
+          <w:color w:val="FF0000"/>
+          <w:lang w:val="en-US"/>
+        </w:rPr>
         <w:t xml:space="preserve"> </w:t>
       </w:r>
       <w:r>
@@ -7656,12 +8392,69 @@
           <w:lang w:val="en-US"/>
         </w:rPr>
       </w:pPr>
+      <w:proofErr w:type="spellStart"/>
       <w:r>
         <w:rPr>
           <w:color w:val="000000" w:themeColor="text1"/>
           <w:lang w:val="en-US"/>
         </w:rPr>
-        <w:t>Dit kan ook voorkomen:</w:t>
+        <w:t>Dit</w:t>
+      </w:r>
+      <w:proofErr w:type="spellEnd"/>
+      <w:r>
+        <w:rPr>
+          <w:color w:val="000000" w:themeColor="text1"/>
+          <w:lang w:val="en-US"/>
+        </w:rPr>
+        <w:t xml:space="preserve"> </w:t>
+      </w:r>
+      <w:proofErr w:type="spellStart"/>
+      <w:r>
+        <w:rPr>
+          <w:color w:val="000000" w:themeColor="text1"/>
+          <w:lang w:val="en-US"/>
+        </w:rPr>
+        <w:t>kan</w:t>
+      </w:r>
+      <w:proofErr w:type="spellEnd"/>
+      <w:r>
+        <w:rPr>
+          <w:color w:val="000000" w:themeColor="text1"/>
+          <w:lang w:val="en-US"/>
+        </w:rPr>
+        <w:t xml:space="preserve"> </w:t>
+      </w:r>
+      <w:proofErr w:type="spellStart"/>
+      <w:r>
+        <w:rPr>
+          <w:color w:val="000000" w:themeColor="text1"/>
+          <w:lang w:val="en-US"/>
+        </w:rPr>
+        <w:t>ook</w:t>
+      </w:r>
+      <w:proofErr w:type="spellEnd"/>
+      <w:r>
+        <w:rPr>
+          <w:color w:val="000000" w:themeColor="text1"/>
+          <w:lang w:val="en-US"/>
+        </w:rPr>
+        <w:t xml:space="preserve"> </w:t>
+      </w:r>
+      <w:proofErr w:type="spellStart"/>
+      <w:r>
+        <w:rPr>
+          <w:color w:val="000000" w:themeColor="text1"/>
+          <w:lang w:val="en-US"/>
+        </w:rPr>
+        <w:t>voorkomen</w:t>
+      </w:r>
+      <w:proofErr w:type="spellEnd"/>
+      <w:r>
+        <w:rPr>
+          <w:color w:val="000000" w:themeColor="text1"/>
+          <w:lang w:val="en-US"/>
+        </w:rPr>
+        <w:t>:</w:t>
       </w:r>
     </w:p>
     <w:p>
@@ -7740,7 +8533,23 @@
           <w:color w:val="000000" w:themeColor="text1"/>
           <w:lang w:val="en-US"/>
         </w:rPr>
-        <w:t>of dit:</w:t>
+        <w:t xml:space="preserve">of </w:t>
+      </w:r>
+      <w:proofErr w:type="spellStart"/>
+      <w:r>
+        <w:rPr>
+          <w:color w:val="000000" w:themeColor="text1"/>
+          <w:lang w:val="en-US"/>
+        </w:rPr>
+        <w:t>dit</w:t>
+      </w:r>
+      <w:proofErr w:type="spellEnd"/>
+      <w:r>
+        <w:rPr>
+          <w:color w:val="000000" w:themeColor="text1"/>
+          <w:lang w:val="en-US"/>
+        </w:rPr>
+        <w:t>:</w:t>
       </w:r>
     </w:p>
     <w:p>
@@ -7829,14 +8638,16 @@
           <w:lang w:val="en-US"/>
         </w:rPr>
       </w:pPr>
-      <w:bookmarkStart w:id="23" w:name="_Toc497997516"/>
+      <w:bookmarkStart w:id="21" w:name="_Toc497997516"/>
+      <w:proofErr w:type="spellStart"/>
       <w:r>
         <w:rPr>
           <w:lang w:val="en-US"/>
         </w:rPr>
         <w:t>Opdrachten</w:t>
       </w:r>
-      <w:bookmarkEnd w:id="23"/>
+      <w:bookmarkEnd w:id="21"/>
+      <w:proofErr w:type="spellEnd"/>
     </w:p>
     <w:p>
       <w:pPr>
@@ -7993,13 +8804,23 @@
           <w:szCs w:val="24"/>
         </w:rPr>
       </w:pPr>
+      <w:proofErr w:type="gramStart"/>
       <w:r>
         <w:rPr>
           <w:rFonts w:ascii="Consolas" w:hAnsi="Consolas" w:cs="Courier New"/>
           <w:color w:val="000000"/>
           <w:szCs w:val="20"/>
         </w:rPr>
-        <w:t>A(1) = [</w:t>
+        <w:t>A(</w:t>
+      </w:r>
+      <w:proofErr w:type="gramEnd"/>
+      <w:r>
+        <w:rPr>
+          <w:rFonts w:ascii="Consolas" w:hAnsi="Consolas" w:cs="Courier New"/>
+          <w:color w:val="000000"/>
+          <w:szCs w:val="20"/>
+        </w:rPr>
+        <w:t>1) = [</w:t>
       </w:r>
       <w:r>
         <w:rPr>
@@ -8223,13 +9044,23 @@
           <w:szCs w:val="20"/>
         </w:rPr>
       </w:pPr>
+      <w:proofErr w:type="gramStart"/>
       <w:r>
         <w:rPr>
           <w:rFonts w:ascii="Consolas" w:hAnsi="Consolas" w:cs="Courier New"/>
           <w:color w:val="000000"/>
           <w:szCs w:val="20"/>
         </w:rPr>
-        <w:t>B(3,1:2</w:t>
+        <w:t>B(</w:t>
+      </w:r>
+      <w:proofErr w:type="gramEnd"/>
+      <w:r>
+        <w:rPr>
+          <w:rFonts w:ascii="Consolas" w:hAnsi="Consolas" w:cs="Courier New"/>
+          <w:color w:val="000000"/>
+          <w:szCs w:val="20"/>
+        </w:rPr>
+        <w:t>3,1:2</w:t>
       </w:r>
       <w:r>
         <w:rPr>
@@ -8287,7 +9118,14 @@
         <w:rPr>
           <w:b/>
         </w:rPr>
-        <w:t>moet hij doen zodat het wel goed gaat</w:t>
+        <w:t xml:space="preserve">moet hij doen zodat het wel goed </w:t>
+      </w:r>
+      <w:proofErr w:type="gramStart"/>
+      <w:r>
+        <w:rPr>
+          <w:b/>
+        </w:rPr>
+        <w:t>gaat</w:t>
       </w:r>
       <w:r>
         <w:rPr>
@@ -8295,6 +9133,7 @@
         </w:rPr>
         <w:t xml:space="preserve"> ?</w:t>
       </w:r>
+      <w:proofErr w:type="gramEnd"/>
     </w:p>
     <w:p>
       <w:pPr>
@@ -8334,11 +9173,11 @@
       <w:pPr>
         <w:pStyle w:val="Heading2"/>
       </w:pPr>
-      <w:bookmarkStart w:id="24" w:name="_Toc497997517"/>
+      <w:bookmarkStart w:id="22" w:name="_Toc497997517"/>
       <w:r>
         <w:t>Verkeerd gebruik van een operator</w:t>
       </w:r>
-      <w:bookmarkEnd w:id="24"/>
+      <w:bookmarkEnd w:id="22"/>
     </w:p>
     <w:p>
       <w:pPr>
@@ -8378,11 +9217,19 @@
         </w:rPr>
         <w:t xml:space="preserve">&gt;&gt; </w:t>
       </w:r>
-      <w:r>
-        <w:rPr>
-          <w:rFonts w:ascii="Consolas" w:hAnsi="Consolas"/>
-        </w:rPr>
-        <w:t>A(1:, 2)</w:t>
+      <w:proofErr w:type="gramStart"/>
+      <w:r>
+        <w:rPr>
+          <w:rFonts w:ascii="Consolas" w:hAnsi="Consolas"/>
+        </w:rPr>
+        <w:t>A(</w:t>
+      </w:r>
+      <w:proofErr w:type="gramEnd"/>
+      <w:r>
+        <w:rPr>
+          <w:rFonts w:ascii="Consolas" w:hAnsi="Consolas"/>
+        </w:rPr>
+        <w:t>1:, 2)</w:t>
       </w:r>
     </w:p>
     <w:p>
@@ -8398,7 +9245,23 @@
           <w:rFonts w:ascii="Consolas" w:hAnsi="Consolas"/>
           <w:color w:val="FF0000"/>
         </w:rPr>
-        <w:t xml:space="preserve"> A(1:, 2)</w:t>
+        <w:t xml:space="preserve"> </w:t>
+      </w:r>
+      <w:proofErr w:type="gramStart"/>
+      <w:r>
+        <w:rPr>
+          <w:rFonts w:ascii="Consolas" w:hAnsi="Consolas"/>
+          <w:color w:val="FF0000"/>
+        </w:rPr>
+        <w:t>A(</w:t>
+      </w:r>
+      <w:proofErr w:type="gramEnd"/>
+      <w:r>
+        <w:rPr>
+          <w:rFonts w:ascii="Consolas" w:hAnsi="Consolas"/>
+          <w:color w:val="FF0000"/>
+        </w:rPr>
+        <w:t>1:, 2)</w:t>
       </w:r>
     </w:p>
     <w:p>
@@ -8430,7 +9293,39 @@
           <w:rFonts w:ascii="Consolas" w:hAnsi="Consolas"/>
           <w:color w:val="FF0000"/>
         </w:rPr>
-        <w:t>Error: Unexpected MATLAB operator.</w:t>
+        <w:t xml:space="preserve">Error: </w:t>
+      </w:r>
+      <w:proofErr w:type="spellStart"/>
+      <w:r>
+        <w:rPr>
+          <w:rFonts w:ascii="Consolas" w:hAnsi="Consolas"/>
+          <w:color w:val="FF0000"/>
+        </w:rPr>
+        <w:t>Unexpected</w:t>
+      </w:r>
+      <w:proofErr w:type="spellEnd"/>
+      <w:r>
+        <w:rPr>
+          <w:rFonts w:ascii="Consolas" w:hAnsi="Consolas"/>
+          <w:color w:val="FF0000"/>
+        </w:rPr>
+        <w:t xml:space="preserve"> </w:t>
+      </w:r>
+      <w:proofErr w:type="gramStart"/>
+      <w:r>
+        <w:rPr>
+          <w:rFonts w:ascii="Consolas" w:hAnsi="Consolas"/>
+          <w:color w:val="FF0000"/>
+        </w:rPr>
+        <w:t>MATLAB operator</w:t>
+      </w:r>
+      <w:proofErr w:type="gramEnd"/>
+      <w:r>
+        <w:rPr>
+          <w:rFonts w:ascii="Consolas" w:hAnsi="Consolas"/>
+          <w:color w:val="FF0000"/>
+        </w:rPr>
+        <w:t>.</w:t>
       </w:r>
     </w:p>
     <w:p>
@@ -8459,11 +9354,11 @@
       <w:pPr>
         <w:pStyle w:val="Heading3"/>
       </w:pPr>
-      <w:bookmarkStart w:id="25" w:name="_Toc497997518"/>
+      <w:bookmarkStart w:id="23" w:name="_Toc497997518"/>
       <w:r>
         <w:t>Opdrachten</w:t>
       </w:r>
-      <w:bookmarkEnd w:id="25"/>
+      <w:bookmarkEnd w:id="23"/>
     </w:p>
     <w:p>
       <w:pPr>
@@ -8501,13 +9396,23 @@
           <w:lang w:val="en-US"/>
         </w:rPr>
       </w:pPr>
+      <w:proofErr w:type="spellStart"/>
       <w:r>
         <w:rPr>
           <w:rFonts w:ascii="Consolas" w:hAnsi="Consolas" w:cs="Courier"/>
           <w:color w:val="000000"/>
           <w:lang w:val="en-US"/>
         </w:rPr>
-        <w:t>snelheid = 7;</w:t>
+        <w:t>snelheid</w:t>
+      </w:r>
+      <w:proofErr w:type="spellEnd"/>
+      <w:r>
+        <w:rPr>
+          <w:rFonts w:ascii="Consolas" w:hAnsi="Consolas" w:cs="Courier"/>
+          <w:color w:val="000000"/>
+          <w:lang w:val="en-US"/>
+        </w:rPr>
+        <w:t xml:space="preserve"> = 7;</w:t>
       </w:r>
     </w:p>
     <w:p>
@@ -8537,7 +9442,25 @@
           <w:color w:val="000000"/>
           <w:lang w:val="en-US"/>
         </w:rPr>
-        <w:t xml:space="preserve"> snelheid ~</w:t>
+        <w:t xml:space="preserve"> </w:t>
+      </w:r>
+      <w:proofErr w:type="spellStart"/>
+      <w:r>
+        <w:rPr>
+          <w:rFonts w:ascii="Consolas" w:hAnsi="Consolas" w:cs="Courier"/>
+          <w:color w:val="000000"/>
+          <w:lang w:val="en-US"/>
+        </w:rPr>
+        <w:t>snelheid</w:t>
+      </w:r>
+      <w:proofErr w:type="spellEnd"/>
+      <w:r>
+        <w:rPr>
+          <w:rFonts w:ascii="Consolas" w:hAnsi="Consolas" w:cs="Courier"/>
+          <w:color w:val="000000"/>
+          <w:lang w:val="en-US"/>
+        </w:rPr>
+        <w:t xml:space="preserve"> ~</w:t>
       </w:r>
       <w:r>
         <w:rPr>
@@ -8567,7 +9490,25 @@
           <w:color w:val="000000"/>
           <w:lang w:val="en-US"/>
         </w:rPr>
-        <w:t xml:space="preserve">    snelheidNieuw = snelheid</w:t>
+        <w:t xml:space="preserve">    </w:t>
+      </w:r>
+      <w:proofErr w:type="spellStart"/>
+      <w:r>
+        <w:rPr>
+          <w:rFonts w:ascii="Consolas" w:hAnsi="Consolas" w:cs="Courier"/>
+          <w:color w:val="000000"/>
+          <w:lang w:val="en-US"/>
+        </w:rPr>
+        <w:t>snelheidNieuw</w:t>
+      </w:r>
+      <w:proofErr w:type="spellEnd"/>
+      <w:r>
+        <w:rPr>
+          <w:rFonts w:ascii="Consolas" w:hAnsi="Consolas" w:cs="Courier"/>
+          <w:color w:val="000000"/>
+          <w:lang w:val="en-US"/>
+        </w:rPr>
+        <w:t xml:space="preserve"> = snelheid</w:t>
       </w:r>
       <w:r>
         <w:rPr>
@@ -8591,6 +9532,7 @@
           <w:lang w:val="en-US"/>
         </w:rPr>
       </w:pPr>
+      <w:proofErr w:type="spellStart"/>
       <w:r>
         <w:rPr>
           <w:rFonts w:ascii="Consolas" w:hAnsi="Consolas" w:cs="Courier"/>
@@ -8599,13 +9541,32 @@
         </w:rPr>
         <w:t>elseif</w:t>
       </w:r>
+      <w:proofErr w:type="spellEnd"/>
       <w:r>
         <w:rPr>
           <w:rFonts w:ascii="Consolas" w:hAnsi="Consolas" w:cs="Courier"/>
           <w:color w:val="000000"/>
           <w:lang w:val="en-US"/>
         </w:rPr>
-        <w:t xml:space="preserve"> snelheid = 7</w:t>
+        <w:t xml:space="preserve"> </w:t>
+      </w:r>
+      <w:proofErr w:type="spellStart"/>
+      <w:r>
+        <w:rPr>
+          <w:rFonts w:ascii="Consolas" w:hAnsi="Consolas" w:cs="Courier"/>
+          <w:color w:val="000000"/>
+          <w:lang w:val="en-US"/>
+        </w:rPr>
+        <w:t>snelheid</w:t>
+      </w:r>
+      <w:proofErr w:type="spellEnd"/>
+      <w:r>
+        <w:rPr>
+          <w:rFonts w:ascii="Consolas" w:hAnsi="Consolas" w:cs="Courier"/>
+          <w:color w:val="000000"/>
+          <w:lang w:val="en-US"/>
+        </w:rPr>
+        <w:t xml:space="preserve"> = 7</w:t>
       </w:r>
     </w:p>
     <w:p>
@@ -8627,7 +9588,25 @@
           <w:color w:val="000000"/>
           <w:lang w:val="en-US"/>
         </w:rPr>
-        <w:t xml:space="preserve">    snelheidNieuw=snelheid^2</w:t>
+        <w:t xml:space="preserve">    </w:t>
+      </w:r>
+      <w:proofErr w:type="spellStart"/>
+      <w:r>
+        <w:rPr>
+          <w:rFonts w:ascii="Consolas" w:hAnsi="Consolas" w:cs="Courier"/>
+          <w:color w:val="000000"/>
+          <w:lang w:val="en-US"/>
+        </w:rPr>
+        <w:t>snelheidNieuw</w:t>
+      </w:r>
+      <w:proofErr w:type="spellEnd"/>
+      <w:r>
+        <w:rPr>
+          <w:rFonts w:ascii="Consolas" w:hAnsi="Consolas" w:cs="Courier"/>
+          <w:color w:val="000000"/>
+          <w:lang w:val="en-US"/>
+        </w:rPr>
+        <w:t>=snelheid^2</w:t>
       </w:r>
     </w:p>
     <w:p>
@@ -8671,7 +9650,25 @@
           <w:color w:val="000000"/>
           <w:lang w:val="en-US"/>
         </w:rPr>
-        <w:t xml:space="preserve">    snelheidNieuw=0</w:t>
+        <w:t xml:space="preserve">    </w:t>
+      </w:r>
+      <w:proofErr w:type="spellStart"/>
+      <w:r>
+        <w:rPr>
+          <w:rFonts w:ascii="Consolas" w:hAnsi="Consolas" w:cs="Courier"/>
+          <w:color w:val="000000"/>
+          <w:lang w:val="en-US"/>
+        </w:rPr>
+        <w:t>snelheidNieuw</w:t>
+      </w:r>
+      <w:proofErr w:type="spellEnd"/>
+      <w:r>
+        <w:rPr>
+          <w:rFonts w:ascii="Consolas" w:hAnsi="Consolas" w:cs="Courier"/>
+          <w:color w:val="000000"/>
+          <w:lang w:val="en-US"/>
+        </w:rPr>
+        <w:t>=0</w:t>
       </w:r>
     </w:p>
     <w:p>
@@ -8768,11 +9765,11 @@
       <w:pPr>
         <w:pStyle w:val="Heading2"/>
       </w:pPr>
-      <w:bookmarkStart w:id="26" w:name="_Toc497997519"/>
+      <w:bookmarkStart w:id="24" w:name="_Toc497997519"/>
       <w:r>
         <w:t>Het niet afmaken van een commando</w:t>
       </w:r>
-      <w:bookmarkEnd w:id="26"/>
+      <w:bookmarkEnd w:id="24"/>
     </w:p>
     <w:p>
       <w:pPr>
@@ -8813,7 +9810,21 @@
         <w:rPr>
           <w:rFonts w:ascii="Consolas" w:hAnsi="Consolas"/>
         </w:rPr>
-        <w:t>&gt;&gt; str = 'test</w:t>
+        <w:t xml:space="preserve">&gt;&gt; </w:t>
+      </w:r>
+      <w:proofErr w:type="spellStart"/>
+      <w:r>
+        <w:rPr>
+          <w:rFonts w:ascii="Consolas" w:hAnsi="Consolas"/>
+        </w:rPr>
+        <w:t>str</w:t>
+      </w:r>
+      <w:proofErr w:type="spellEnd"/>
+      <w:r>
+        <w:rPr>
+          <w:rFonts w:ascii="Consolas" w:hAnsi="Consolas"/>
+        </w:rPr>
+        <w:t xml:space="preserve"> = 'test</w:t>
       </w:r>
     </w:p>
     <w:p>
@@ -8832,13 +9843,23 @@
         </w:rPr>
         <w:t xml:space="preserve"> </w:t>
       </w:r>
+      <w:proofErr w:type="spellStart"/>
       <w:r>
         <w:rPr>
           <w:rFonts w:ascii="Consolas" w:hAnsi="Consolas"/>
           <w:color w:val="FF0000"/>
           <w:lang w:val="en-US"/>
         </w:rPr>
-        <w:t>str = 'test</w:t>
+        <w:t>str</w:t>
+      </w:r>
+      <w:proofErr w:type="spellEnd"/>
+      <w:r>
+        <w:rPr>
+          <w:rFonts w:ascii="Consolas" w:hAnsi="Consolas"/>
+          <w:color w:val="FF0000"/>
+          <w:lang w:val="en-US"/>
+        </w:rPr>
+        <w:t xml:space="preserve"> = 'test</w:t>
       </w:r>
     </w:p>
     <w:p>
@@ -8999,11 +10020,11 @@
       <w:pPr>
         <w:pStyle w:val="Heading3"/>
       </w:pPr>
-      <w:bookmarkStart w:id="27" w:name="_Toc497997520"/>
+      <w:bookmarkStart w:id="25" w:name="_Toc497997520"/>
       <w:r>
         <w:t>Opdrachten</w:t>
       </w:r>
-      <w:bookmarkEnd w:id="27"/>
+      <w:bookmarkEnd w:id="25"/>
     </w:p>
     <w:p>
       <w:pPr>
@@ -9111,12 +10132,21 @@
           <w:rFonts w:ascii="Consolas" w:hAnsi="Consolas"/>
         </w:rPr>
       </w:pPr>
+      <w:proofErr w:type="gramStart"/>
       <w:r>
         <w:rPr>
           <w:rFonts w:ascii="Consolas" w:hAnsi="Consolas" w:cs="Courier"/>
           <w:color w:val="000000"/>
         </w:rPr>
-        <w:t>snelheid = 7;</w:t>
+        <w:t>snelheid</w:t>
+      </w:r>
+      <w:proofErr w:type="gramEnd"/>
+      <w:r>
+        <w:rPr>
+          <w:rFonts w:ascii="Consolas" w:hAnsi="Consolas" w:cs="Courier"/>
+          <w:color w:val="000000"/>
+        </w:rPr>
+        <w:t xml:space="preserve"> = 7;</w:t>
       </w:r>
     </w:p>
     <w:p>
@@ -9131,6 +10161,8 @@
           <w:rFonts w:ascii="Consolas" w:hAnsi="Consolas"/>
         </w:rPr>
       </w:pPr>
+      <w:proofErr w:type="spellStart"/>
+      <w:proofErr w:type="gramStart"/>
       <w:r>
         <w:rPr>
           <w:rFonts w:ascii="Consolas" w:hAnsi="Consolas" w:cs="Courier"/>
@@ -9138,6 +10170,8 @@
         </w:rPr>
         <w:t>if</w:t>
       </w:r>
+      <w:proofErr w:type="spellEnd"/>
+      <w:proofErr w:type="gramEnd"/>
       <w:r>
         <w:rPr>
           <w:rFonts w:ascii="Consolas" w:hAnsi="Consolas" w:cs="Courier"/>
@@ -9185,6 +10219,8 @@
           <w:rFonts w:ascii="Consolas" w:hAnsi="Consolas"/>
         </w:rPr>
       </w:pPr>
+      <w:proofErr w:type="spellStart"/>
+      <w:proofErr w:type="gramStart"/>
       <w:r>
         <w:rPr>
           <w:rFonts w:ascii="Consolas" w:hAnsi="Consolas" w:cs="Courier"/>
@@ -9192,6 +10228,8 @@
         </w:rPr>
         <w:t>elseif</w:t>
       </w:r>
+      <w:proofErr w:type="spellEnd"/>
+      <w:proofErr w:type="gramEnd"/>
       <w:r>
         <w:rPr>
           <w:rFonts w:ascii="Consolas" w:hAnsi="Consolas" w:cs="Courier"/>
@@ -9248,6 +10286,7 @@
           <w:szCs w:val="24"/>
         </w:rPr>
       </w:pPr>
+      <w:proofErr w:type="gramStart"/>
       <w:r>
         <w:rPr>
           <w:rFonts w:ascii="Consolas" w:hAnsi="Consolas" w:cs="Courier"/>
@@ -9255,6 +10294,7 @@
         </w:rPr>
         <w:t>end</w:t>
       </w:r>
+      <w:proofErr w:type="gramEnd"/>
     </w:p>
     <w:p>
       <w:pPr>
@@ -9313,7 +10353,7 @@
       <w:pPr>
         <w:pStyle w:val="Heading2"/>
       </w:pPr>
-      <w:bookmarkStart w:id="28" w:name="_Toc497997521"/>
+      <w:bookmarkStart w:id="26" w:name="_Toc497997521"/>
       <w:r>
         <w:t xml:space="preserve">Het vergeten van aanhalingstekens </w:t>
       </w:r>
@@ -9323,7 +10363,7 @@
       <w:r>
         <w:t>om een string</w:t>
       </w:r>
-      <w:bookmarkEnd w:id="28"/>
+      <w:bookmarkEnd w:id="26"/>
     </w:p>
     <w:p>
       <w:pPr>
@@ -9348,11 +10388,19 @@
           <w:rFonts w:ascii="Consolas" w:hAnsi="Consolas"/>
         </w:rPr>
       </w:pPr>
-      <w:r>
-        <w:rPr>
-          <w:rFonts w:ascii="Consolas" w:hAnsi="Consolas"/>
-        </w:rPr>
-        <w:t xml:space="preserve">data </w:t>
+      <w:proofErr w:type="gramStart"/>
+      <w:r>
+        <w:rPr>
+          <w:rFonts w:ascii="Consolas" w:hAnsi="Consolas"/>
+        </w:rPr>
+        <w:t>data</w:t>
+      </w:r>
+      <w:proofErr w:type="gramEnd"/>
+      <w:r>
+        <w:rPr>
+          <w:rFonts w:ascii="Consolas" w:hAnsi="Consolas"/>
+        </w:rPr>
+        <w:t xml:space="preserve"> </w:t>
       </w:r>
       <w:r>
         <w:rPr>
@@ -9395,11 +10443,19 @@
           <w:rFonts w:ascii="Consolas" w:hAnsi="Consolas"/>
         </w:rPr>
       </w:pPr>
-      <w:r>
-        <w:rPr>
-          <w:rFonts w:ascii="Consolas" w:hAnsi="Consolas"/>
-        </w:rPr>
-        <w:t xml:space="preserve">data </w:t>
+      <w:proofErr w:type="gramStart"/>
+      <w:r>
+        <w:rPr>
+          <w:rFonts w:ascii="Consolas" w:hAnsi="Consolas"/>
+        </w:rPr>
+        <w:t>data</w:t>
+      </w:r>
+      <w:proofErr w:type="gramEnd"/>
+      <w:r>
+        <w:rPr>
+          <w:rFonts w:ascii="Consolas" w:hAnsi="Consolas"/>
+        </w:rPr>
+        <w:t xml:space="preserve"> </w:t>
       </w:r>
       <w:r>
         <w:rPr>
@@ -9454,16 +10510,34 @@
           <w:color w:val="FF0000"/>
           <w:lang w:val="en-US"/>
         </w:rPr>
-        <w:t>Undefined variable "datafile" or class "datafile.txt".</w:t>
-      </w:r>
-    </w:p>
-    <w:p>
-      <w:pPr>
+        <w:t>Undefined variable "</w:t>
+      </w:r>
+      <w:proofErr w:type="spellStart"/>
+      <w:r>
         <w:rPr>
           <w:rFonts w:ascii="Consolas" w:hAnsi="Consolas"/>
           <w:color w:val="FF0000"/>
           <w:lang w:val="en-US"/>
         </w:rPr>
+        <w:t>datafile</w:t>
+      </w:r>
+      <w:proofErr w:type="spellEnd"/>
+      <w:r>
+        <w:rPr>
+          <w:rFonts w:ascii="Consolas" w:hAnsi="Consolas"/>
+          <w:color w:val="FF0000"/>
+          <w:lang w:val="en-US"/>
+        </w:rPr>
+        <w:t>" or class "datafile.txt".</w:t>
+      </w:r>
+    </w:p>
+    <w:p>
+      <w:pPr>
+        <w:rPr>
+          <w:rFonts w:ascii="Consolas" w:hAnsi="Consolas"/>
+          <w:color w:val="FF0000"/>
+          <w:lang w:val="en-US"/>
+        </w:rPr>
       </w:pPr>
     </w:p>
     <w:p>
@@ -9480,11 +10554,11 @@
       <w:pPr>
         <w:pStyle w:val="Heading2"/>
       </w:pPr>
-      <w:bookmarkStart w:id="29" w:name="_Toc497997522"/>
+      <w:bookmarkStart w:id="27" w:name="_Toc497997522"/>
       <w:r>
         <w:t>Verkeerd schrijven van een functienaam</w:t>
       </w:r>
-      <w:bookmarkEnd w:id="29"/>
+      <w:bookmarkEnd w:id="27"/>
     </w:p>
     <w:p>
       <w:pPr>
@@ -9541,13 +10615,41 @@
           <w:lang w:val="en-US"/>
         </w:rPr>
       </w:pPr>
+      <w:proofErr w:type="spellStart"/>
       <w:r>
         <w:rPr>
           <w:rFonts w:ascii="Consolas" w:hAnsi="Consolas"/>
           <w:u w:val="single"/>
           <w:lang w:val="en-US"/>
         </w:rPr>
-        <w:t>gemiddelde = meam(A);</w:t>
+        <w:t>gemiddelde</w:t>
+      </w:r>
+      <w:proofErr w:type="spellEnd"/>
+      <w:r>
+        <w:rPr>
+          <w:rFonts w:ascii="Consolas" w:hAnsi="Consolas"/>
+          <w:u w:val="single"/>
+          <w:lang w:val="en-US"/>
+        </w:rPr>
+        <w:t xml:space="preserve"> = </w:t>
+      </w:r>
+      <w:proofErr w:type="spellStart"/>
+      <w:r>
+        <w:rPr>
+          <w:rFonts w:ascii="Consolas" w:hAnsi="Consolas"/>
+          <w:u w:val="single"/>
+          <w:lang w:val="en-US"/>
+        </w:rPr>
+        <w:t>meam</w:t>
+      </w:r>
+      <w:proofErr w:type="spellEnd"/>
+      <w:r>
+        <w:rPr>
+          <w:rFonts w:ascii="Consolas" w:hAnsi="Consolas"/>
+          <w:u w:val="single"/>
+          <w:lang w:val="en-US"/>
+        </w:rPr>
+        <w:t>(A);</w:t>
       </w:r>
     </w:p>
     <w:p>
@@ -9567,206 +10669,19 @@
           <w:u w:val="single"/>
           <w:lang w:val="en-US"/>
         </w:rPr>
-        <w:t>Undefined function or variable 'meam'.</w:t>
-      </w:r>
-    </w:p>
-    <w:p>
-      <w:pPr>
-        <w:pStyle w:val="ListParagraph"/>
-        <w:rPr>
-          <w:u w:val="single"/>
-          <w:lang w:val="en-US"/>
-        </w:rPr>
-      </w:pPr>
-    </w:p>
-    <w:p>
-      <w:pPr>
-        <w:pStyle w:val="ListParagraph"/>
-        <w:rPr>
-          <w:b/>
-        </w:rPr>
-      </w:pPr>
-      <w:r>
-        <w:rPr>
-          <w:b/>
-        </w:rPr>
-        <w:t>Nog een voorbeeld van verkeerde spelling</w:t>
-      </w:r>
-    </w:p>
-    <w:p>
-      <w:pPr>
-        <w:pStyle w:val="ListParagraph"/>
-      </w:pPr>
-      <w:r>
-        <w:lastRenderedPageBreak/>
-        <w:t>onderbeenLengte = 40;</w:t>
-      </w:r>
-    </w:p>
-    <w:p>
-      <w:pPr>
-        <w:pStyle w:val="ListParagraph"/>
-      </w:pPr>
-      <w:r>
-        <w:t>bovenbeenLengte = 50;</w:t>
-      </w:r>
-    </w:p>
-    <w:p>
-      <w:pPr>
-        <w:pStyle w:val="ListParagraph"/>
-      </w:pPr>
-      <w:r>
-        <w:t>beenLengte = onderbeenLengte+bovenbeenlengte</w:t>
-      </w:r>
-    </w:p>
-    <w:p>
-      <w:pPr>
-        <w:pStyle w:val="ListParagraph"/>
-      </w:pPr>
-    </w:p>
-    <w:p>
-      <w:pPr>
-        <w:pStyle w:val="ListParagraph"/>
-      </w:pPr>
-      <w:r>
-        <w:t>Probeer dit uit en je ziet deze foutmelding:</w:t>
-      </w:r>
-    </w:p>
-    <w:p>
-      <w:pPr>
-        <w:pStyle w:val="ListParagraph"/>
-      </w:pPr>
-      <w:r>
-        <w:t>&gt;&gt; bee</w:t>
-      </w:r>
-      <w:r>
-        <w:t>nLengte = onderbeenLengte+bovenb</w:t>
-      </w:r>
-      <w:r>
-        <w:t>eenlengte</w:t>
-      </w:r>
-    </w:p>
-    <w:p>
-      <w:pPr>
-        <w:pStyle w:val="ListParagraph"/>
-        <w:rPr>
-          <w:lang w:val="en-US"/>
-        </w:rPr>
-      </w:pPr>
-      <w:r>
-        <w:rPr>
-          <w:lang w:val="en-US"/>
-        </w:rPr>
-        <w:t>Undefined function or variable 'bovenbeenlengte'.</w:t>
-      </w:r>
-    </w:p>
-    <w:p>
-      <w:pPr>
-        <w:pStyle w:val="ListParagraph"/>
-        <w:rPr>
-          <w:lang w:val="en-US"/>
-        </w:rPr>
-      </w:pPr>
-    </w:p>
-    <w:p>
-      <w:pPr>
-        <w:pStyle w:val="ListParagraph"/>
-        <w:rPr>
-          <w:b/>
-          <w:lang w:val="en-US"/>
-        </w:rPr>
-      </w:pPr>
-      <w:r>
-        <w:rPr>
-          <w:b/>
-          <w:lang w:val="en-US"/>
-        </w:rPr>
-        <w:t>Wat gaat er mis?</w:t>
-      </w:r>
-    </w:p>
-    <w:p>
-      <w:pPr>
-        <w:pStyle w:val="ListParagraph"/>
-        <w:rPr>
-          <w:lang w:val="en-US"/>
-        </w:rPr>
-      </w:pPr>
-    </w:p>
-    <w:p>
-      <w:pPr>
-        <w:pStyle w:val="ListParagraph"/>
-      </w:pPr>
-      <w:r>
-        <w:t>Het kan ook zo zijn dat je denkt dat je een variabele hebt a</w:t>
-      </w:r>
-      <w:r>
-        <w:t xml:space="preserve">angemaakt, maar hij staat niet in je Workspace of je hebt hem per ongeluk verwijderd. </w:t>
-      </w:r>
-    </w:p>
-    <w:p>
-      <w:pPr>
-        <w:pStyle w:val="ListParagraph"/>
-      </w:pPr>
-    </w:p>
-    <w:p>
-      <w:pPr>
-        <w:pStyle w:val="ListParagraph"/>
-        <w:rPr>
-          <w:rFonts w:ascii="Consolas" w:hAnsi="Consolas"/>
-          <w:lang w:val="en-US"/>
-        </w:rPr>
-      </w:pPr>
-      <w:r>
-        <w:rPr>
-          <w:rFonts w:ascii="Consolas" w:hAnsi="Consolas"/>
-          <w:lang w:val="en-US"/>
-        </w:rPr>
-        <w:t>&gt;&gt; A = [1 2 3;4 5 6];</w:t>
-      </w:r>
-    </w:p>
-    <w:p>
-      <w:pPr>
-        <w:pStyle w:val="ListParagraph"/>
-        <w:rPr>
-          <w:rFonts w:ascii="Consolas" w:hAnsi="Consolas"/>
-          <w:lang w:val="en-US"/>
-        </w:rPr>
-      </w:pPr>
-      <w:r>
-        <w:rPr>
-          <w:rFonts w:ascii="Consolas" w:hAnsi="Consolas"/>
-          <w:lang w:val="en-US"/>
-        </w:rPr>
-        <w:t>clear A;</w:t>
-      </w:r>
-    </w:p>
-    <w:p>
-      <w:pPr>
-        <w:pStyle w:val="ListParagraph"/>
-        <w:rPr>
-          <w:rFonts w:ascii="Consolas" w:hAnsi="Consolas"/>
-          <w:u w:val="single"/>
-          <w:lang w:val="en-US"/>
-        </w:rPr>
-      </w:pPr>
-      <w:r>
-        <w:rPr>
-          <w:rFonts w:ascii="Consolas" w:hAnsi="Consolas"/>
-          <w:u w:val="single"/>
-          <w:lang w:val="en-US"/>
-        </w:rPr>
-        <w:t>gemiddelde = mean(A);</w:t>
-      </w:r>
-    </w:p>
-    <w:p>
-      <w:pPr>
-        <w:pStyle w:val="ListParagraph"/>
+        <w:t>Undefined function or variable '</w:t>
+      </w:r>
+      <w:proofErr w:type="spellStart"/>
+      <w:r>
         <w:rPr>
           <w:rFonts w:ascii="Consolas" w:hAnsi="Consolas"/>
           <w:color w:val="FF0000"/>
           <w:u w:val="single"/>
           <w:lang w:val="en-US"/>
         </w:rPr>
-      </w:pPr>
+        <w:t>meam</w:t>
+      </w:r>
+      <w:proofErr w:type="spellEnd"/>
       <w:r>
         <w:rPr>
           <w:rFonts w:ascii="Consolas" w:hAnsi="Consolas"/>
@@ -9774,6 +10689,332 @@
           <w:u w:val="single"/>
           <w:lang w:val="en-US"/>
         </w:rPr>
+        <w:t>'.</w:t>
+      </w:r>
+    </w:p>
+    <w:p>
+      <w:pPr>
+        <w:pStyle w:val="ListParagraph"/>
+        <w:rPr>
+          <w:u w:val="single"/>
+          <w:lang w:val="en-US"/>
+        </w:rPr>
+      </w:pPr>
+    </w:p>
+    <w:p>
+      <w:pPr>
+        <w:pStyle w:val="ListParagraph"/>
+        <w:rPr>
+          <w:b/>
+        </w:rPr>
+      </w:pPr>
+      <w:r>
+        <w:rPr>
+          <w:b/>
+        </w:rPr>
+        <w:t>Nog een voorbeeld van verkeerde spelling</w:t>
+      </w:r>
+    </w:p>
+    <w:p>
+      <w:pPr>
+        <w:pStyle w:val="ListParagraph"/>
+      </w:pPr>
+      <w:proofErr w:type="spellStart"/>
+      <w:proofErr w:type="gramStart"/>
+      <w:r>
+        <w:lastRenderedPageBreak/>
+        <w:t>onderbeenLengte</w:t>
+      </w:r>
+      <w:proofErr w:type="spellEnd"/>
+      <w:proofErr w:type="gramEnd"/>
+      <w:r>
+        <w:t xml:space="preserve"> = 40;</w:t>
+      </w:r>
+    </w:p>
+    <w:p>
+      <w:pPr>
+        <w:pStyle w:val="ListParagraph"/>
+      </w:pPr>
+      <w:proofErr w:type="spellStart"/>
+      <w:proofErr w:type="gramStart"/>
+      <w:r>
+        <w:t>bovenbeenLengte</w:t>
+      </w:r>
+      <w:proofErr w:type="spellEnd"/>
+      <w:proofErr w:type="gramEnd"/>
+      <w:r>
+        <w:t xml:space="preserve"> = 50;</w:t>
+      </w:r>
+    </w:p>
+    <w:p>
+      <w:pPr>
+        <w:pStyle w:val="ListParagraph"/>
+      </w:pPr>
+      <w:proofErr w:type="spellStart"/>
+      <w:proofErr w:type="gramStart"/>
+      <w:r>
+        <w:t>beenLengte</w:t>
+      </w:r>
+      <w:proofErr w:type="spellEnd"/>
+      <w:proofErr w:type="gramEnd"/>
+      <w:r>
+        <w:t xml:space="preserve"> = </w:t>
+      </w:r>
+      <w:proofErr w:type="spellStart"/>
+      <w:r>
+        <w:t>onderbeenLengte+bovenbeenlengte</w:t>
+      </w:r>
+      <w:proofErr w:type="spellEnd"/>
+    </w:p>
+    <w:p>
+      <w:pPr>
+        <w:pStyle w:val="ListParagraph"/>
+      </w:pPr>
+    </w:p>
+    <w:p>
+      <w:pPr>
+        <w:pStyle w:val="ListParagraph"/>
+      </w:pPr>
+      <w:r>
+        <w:t>Probeer dit uit en je ziet deze foutmelding:</w:t>
+      </w:r>
+    </w:p>
+    <w:p>
+      <w:pPr>
+        <w:pStyle w:val="ListParagraph"/>
+      </w:pPr>
+      <w:r>
+        <w:t xml:space="preserve">&gt;&gt; </w:t>
+      </w:r>
+      <w:proofErr w:type="spellStart"/>
+      <w:r>
+        <w:t>bee</w:t>
+      </w:r>
+      <w:r>
+        <w:t>nLengte</w:t>
+      </w:r>
+      <w:proofErr w:type="spellEnd"/>
+      <w:r>
+        <w:t xml:space="preserve"> = </w:t>
+      </w:r>
+      <w:proofErr w:type="spellStart"/>
+      <w:r>
+        <w:t>onderbeenLengte+bovenb</w:t>
+      </w:r>
+      <w:r>
+        <w:t>eenlengte</w:t>
+      </w:r>
+      <w:proofErr w:type="spellEnd"/>
+    </w:p>
+    <w:p>
+      <w:pPr>
+        <w:pStyle w:val="ListParagraph"/>
+        <w:rPr>
+          <w:lang w:val="en-US"/>
+        </w:rPr>
+      </w:pPr>
+      <w:r>
+        <w:rPr>
+          <w:lang w:val="en-US"/>
+        </w:rPr>
+        <w:t>Undefined function or variable '</w:t>
+      </w:r>
+      <w:proofErr w:type="spellStart"/>
+      <w:r>
+        <w:rPr>
+          <w:lang w:val="en-US"/>
+        </w:rPr>
+        <w:t>bovenbeenlengte</w:t>
+      </w:r>
+      <w:proofErr w:type="spellEnd"/>
+      <w:r>
+        <w:rPr>
+          <w:lang w:val="en-US"/>
+        </w:rPr>
+        <w:t>'.</w:t>
+      </w:r>
+    </w:p>
+    <w:p>
+      <w:pPr>
+        <w:pStyle w:val="ListParagraph"/>
+        <w:rPr>
+          <w:lang w:val="en-US"/>
+        </w:rPr>
+      </w:pPr>
+    </w:p>
+    <w:p>
+      <w:pPr>
+        <w:pStyle w:val="ListParagraph"/>
+        <w:rPr>
+          <w:b/>
+          <w:lang w:val="en-US"/>
+        </w:rPr>
+      </w:pPr>
+      <w:r>
+        <w:rPr>
+          <w:b/>
+          <w:lang w:val="en-US"/>
+        </w:rPr>
+        <w:t xml:space="preserve">Wat </w:t>
+      </w:r>
+      <w:proofErr w:type="spellStart"/>
+      <w:r>
+        <w:rPr>
+          <w:b/>
+          <w:lang w:val="en-US"/>
+        </w:rPr>
+        <w:t>gaat</w:t>
+      </w:r>
+      <w:proofErr w:type="spellEnd"/>
+      <w:r>
+        <w:rPr>
+          <w:b/>
+          <w:lang w:val="en-US"/>
+        </w:rPr>
+        <w:t xml:space="preserve"> </w:t>
+      </w:r>
+      <w:proofErr w:type="spellStart"/>
+      <w:r>
+        <w:rPr>
+          <w:b/>
+          <w:lang w:val="en-US"/>
+        </w:rPr>
+        <w:t>er</w:t>
+      </w:r>
+      <w:proofErr w:type="spellEnd"/>
+      <w:r>
+        <w:rPr>
+          <w:b/>
+          <w:lang w:val="en-US"/>
+        </w:rPr>
+        <w:t xml:space="preserve"> </w:t>
+      </w:r>
+      <w:proofErr w:type="spellStart"/>
+      <w:r>
+        <w:rPr>
+          <w:b/>
+          <w:lang w:val="en-US"/>
+        </w:rPr>
+        <w:t>mis</w:t>
+      </w:r>
+      <w:proofErr w:type="spellEnd"/>
+      <w:r>
+        <w:rPr>
+          <w:b/>
+          <w:lang w:val="en-US"/>
+        </w:rPr>
+        <w:t>?</w:t>
+      </w:r>
+    </w:p>
+    <w:p>
+      <w:pPr>
+        <w:pStyle w:val="ListParagraph"/>
+        <w:rPr>
+          <w:lang w:val="en-US"/>
+        </w:rPr>
+      </w:pPr>
+    </w:p>
+    <w:p>
+      <w:pPr>
+        <w:pStyle w:val="ListParagraph"/>
+      </w:pPr>
+      <w:r>
+        <w:t>Het kan ook zo zijn dat je denkt dat je een variabele hebt a</w:t>
+      </w:r>
+      <w:r>
+        <w:t xml:space="preserve">angemaakt, maar hij staat niet in je </w:t>
+      </w:r>
+      <w:proofErr w:type="spellStart"/>
+      <w:r>
+        <w:t>Workspace</w:t>
+      </w:r>
+      <w:proofErr w:type="spellEnd"/>
+      <w:r>
+        <w:t xml:space="preserve"> of je hebt hem per ongeluk verwijderd. </w:t>
+      </w:r>
+    </w:p>
+    <w:p>
+      <w:pPr>
+        <w:pStyle w:val="ListParagraph"/>
+      </w:pPr>
+    </w:p>
+    <w:p>
+      <w:pPr>
+        <w:pStyle w:val="ListParagraph"/>
+        <w:rPr>
+          <w:rFonts w:ascii="Consolas" w:hAnsi="Consolas"/>
+          <w:lang w:val="en-US"/>
+        </w:rPr>
+      </w:pPr>
+      <w:r>
+        <w:rPr>
+          <w:rFonts w:ascii="Consolas" w:hAnsi="Consolas"/>
+          <w:lang w:val="en-US"/>
+        </w:rPr>
+        <w:t>&gt;&gt; A = [1 2 3;4 5 6];</w:t>
+      </w:r>
+    </w:p>
+    <w:p>
+      <w:pPr>
+        <w:pStyle w:val="ListParagraph"/>
+        <w:rPr>
+          <w:rFonts w:ascii="Consolas" w:hAnsi="Consolas"/>
+          <w:lang w:val="en-US"/>
+        </w:rPr>
+      </w:pPr>
+      <w:r>
+        <w:rPr>
+          <w:rFonts w:ascii="Consolas" w:hAnsi="Consolas"/>
+          <w:lang w:val="en-US"/>
+        </w:rPr>
+        <w:t>clear A;</w:t>
+      </w:r>
+    </w:p>
+    <w:p>
+      <w:pPr>
+        <w:pStyle w:val="ListParagraph"/>
+        <w:rPr>
+          <w:rFonts w:ascii="Consolas" w:hAnsi="Consolas"/>
+          <w:u w:val="single"/>
+          <w:lang w:val="en-US"/>
+        </w:rPr>
+      </w:pPr>
+      <w:proofErr w:type="spellStart"/>
+      <w:r>
+        <w:rPr>
+          <w:rFonts w:ascii="Consolas" w:hAnsi="Consolas"/>
+          <w:u w:val="single"/>
+          <w:lang w:val="en-US"/>
+        </w:rPr>
+        <w:t>gemiddelde</w:t>
+      </w:r>
+      <w:proofErr w:type="spellEnd"/>
+      <w:r>
+        <w:rPr>
+          <w:rFonts w:ascii="Consolas" w:hAnsi="Consolas"/>
+          <w:u w:val="single"/>
+          <w:lang w:val="en-US"/>
+        </w:rPr>
+        <w:t xml:space="preserve"> = mean(A);</w:t>
+      </w:r>
+    </w:p>
+    <w:p>
+      <w:pPr>
+        <w:pStyle w:val="ListParagraph"/>
+        <w:rPr>
+          <w:rFonts w:ascii="Consolas" w:hAnsi="Consolas"/>
+          <w:color w:val="FF0000"/>
+          <w:u w:val="single"/>
+          <w:lang w:val="en-US"/>
+        </w:rPr>
+      </w:pPr>
+      <w:r>
+        <w:rPr>
+          <w:rFonts w:ascii="Consolas" w:hAnsi="Consolas"/>
+          <w:color w:val="FF0000"/>
+          <w:u w:val="single"/>
+          <w:lang w:val="en-US"/>
+        </w:rPr>
         <w:t>Undefined function or variable 'A'.</w:t>
       </w:r>
     </w:p>
@@ -9800,7 +11041,8 @@
           <w:lang w:val="en-US"/>
         </w:rPr>
       </w:pPr>
-      <w:bookmarkStart w:id="30" w:name="_Toc497997523"/>
+      <w:bookmarkStart w:id="28" w:name="_Toc497997523"/>
+      <w:proofErr w:type="spellStart"/>
       <w:r>
         <w:rPr>
           <w:lang w:val="en-US"/>
@@ -9813,7 +11055,8 @@
         </w:rPr>
         <w:t>en</w:t>
       </w:r>
-      <w:bookmarkEnd w:id="30"/>
+      <w:bookmarkEnd w:id="28"/>
+      <w:proofErr w:type="spellEnd"/>
     </w:p>
     <w:p>
       <w:pPr>
@@ -9834,13 +11077,23 @@
           <w:lang w:val="en-US"/>
         </w:rPr>
       </w:pPr>
+      <w:proofErr w:type="spellStart"/>
       <w:r>
         <w:rPr>
           <w:b/>
           <w:u w:val="single"/>
           <w:lang w:val="en-US"/>
         </w:rPr>
-        <w:t xml:space="preserve">Vraag 1 </w:t>
+        <w:t>Vraag</w:t>
+      </w:r>
+      <w:proofErr w:type="spellEnd"/>
+      <w:r>
+        <w:rPr>
+          <w:b/>
+          <w:u w:val="single"/>
+          <w:lang w:val="en-US"/>
+        </w:rPr>
+        <w:t xml:space="preserve"> 1 </w:t>
       </w:r>
     </w:p>
     <w:p>
@@ -9931,6 +11184,8 @@
           <w:rFonts w:ascii="Consolas" w:hAnsi="Consolas"/>
         </w:rPr>
       </w:pPr>
+      <w:proofErr w:type="spellStart"/>
+      <w:proofErr w:type="gramStart"/>
       <w:r>
         <w:rPr>
           <w:rFonts w:ascii="Consolas" w:hAnsi="Consolas"/>
@@ -9943,6 +11198,8 @@
         </w:rPr>
         <w:t>vars</w:t>
       </w:r>
+      <w:proofErr w:type="spellEnd"/>
+      <w:proofErr w:type="gramEnd"/>
       <w:r>
         <w:rPr>
           <w:rFonts w:ascii="Consolas" w:hAnsi="Consolas"/>
@@ -9995,12 +11252,16 @@
           <w:rFonts w:ascii="Consolas" w:hAnsi="Consolas"/>
         </w:rPr>
       </w:pPr>
+      <w:proofErr w:type="spellStart"/>
+      <w:proofErr w:type="gramStart"/>
       <w:r>
         <w:rPr>
           <w:rFonts w:ascii="Consolas" w:hAnsi="Consolas"/>
         </w:rPr>
         <w:t>maximaleVersnelling</w:t>
       </w:r>
+      <w:proofErr w:type="spellEnd"/>
+      <w:proofErr w:type="gramEnd"/>
       <w:r>
         <w:rPr>
           <w:rFonts w:ascii="Consolas" w:hAnsi="Consolas"/>
@@ -10155,11 +11416,35 @@
           <w:rFonts w:ascii="Consolas" w:hAnsi="Consolas"/>
         </w:rPr>
       </w:pPr>
-      <w:r>
-        <w:rPr>
-          <w:rFonts w:ascii="Consolas" w:hAnsi="Consolas"/>
-        </w:rPr>
-        <w:t>clear all;</w:t>
+      <w:proofErr w:type="spellStart"/>
+      <w:proofErr w:type="gramStart"/>
+      <w:r>
+        <w:rPr>
+          <w:rFonts w:ascii="Consolas" w:hAnsi="Consolas"/>
+        </w:rPr>
+        <w:t>clear</w:t>
+      </w:r>
+      <w:proofErr w:type="spellEnd"/>
+      <w:proofErr w:type="gramEnd"/>
+      <w:r>
+        <w:rPr>
+          <w:rFonts w:ascii="Consolas" w:hAnsi="Consolas"/>
+        </w:rPr>
+        <w:t xml:space="preserve"> </w:t>
+      </w:r>
+      <w:proofErr w:type="spellStart"/>
+      <w:r>
+        <w:rPr>
+          <w:rFonts w:ascii="Consolas" w:hAnsi="Consolas"/>
+        </w:rPr>
+        <w:t>all</w:t>
+      </w:r>
+      <w:proofErr w:type="spellEnd"/>
+      <w:r>
+        <w:rPr>
+          <w:rFonts w:ascii="Consolas" w:hAnsi="Consolas"/>
+        </w:rPr>
+        <w:t>;</w:t>
       </w:r>
     </w:p>
     <w:p>
@@ -10169,12 +11454,16 @@
           <w:rFonts w:ascii="Consolas" w:hAnsi="Consolas"/>
         </w:rPr>
       </w:pPr>
+      <w:proofErr w:type="spellStart"/>
+      <w:proofErr w:type="gramStart"/>
       <w:r>
         <w:rPr>
           <w:rFonts w:ascii="Consolas" w:hAnsi="Consolas"/>
         </w:rPr>
         <w:t>maximaleVersnelling</w:t>
       </w:r>
+      <w:proofErr w:type="spellEnd"/>
+      <w:proofErr w:type="gramEnd"/>
       <w:r>
         <w:rPr>
           <w:rFonts w:ascii="Consolas" w:hAnsi="Consolas"/>
@@ -10266,16 +11555,18 @@
       <w:pPr>
         <w:pStyle w:val="Heading2"/>
       </w:pPr>
-      <w:bookmarkStart w:id="31" w:name="_Toc497997524"/>
+      <w:bookmarkStart w:id="29" w:name="_Toc497997524"/>
       <w:r>
         <w:t xml:space="preserve">Gebruiken van een functie die niet in het </w:t>
       </w:r>
+      <w:proofErr w:type="spellStart"/>
       <w:r>
         <w:rPr>
           <w:i/>
         </w:rPr>
         <w:t>path</w:t>
       </w:r>
+      <w:proofErr w:type="spellEnd"/>
       <w:r>
         <w:t xml:space="preserve"> of </w:t>
       </w:r>
@@ -10285,7 +11576,7 @@
       <w:r>
         <w:t xml:space="preserve"> staat</w:t>
       </w:r>
-      <w:bookmarkEnd w:id="31"/>
+      <w:bookmarkEnd w:id="29"/>
     </w:p>
     <w:p>
       <w:pPr>
@@ -10294,11 +11585,29 @@
       <w:r>
         <w:t xml:space="preserve">Wat was ook </w:t>
       </w:r>
+      <w:proofErr w:type="gramStart"/>
       <w:r>
         <w:t>alweer</w:t>
       </w:r>
-      <w:r>
-        <w:t xml:space="preserve"> het path? Dat is de complete reeks van mappen en submappen waar je in aan het werk bent. Deze kan je aanpassen in Matlab. Als je dat verkeerd doet,</w:t>
+      <w:proofErr w:type="gramEnd"/>
+      <w:r>
+        <w:t xml:space="preserve"> het </w:t>
+      </w:r>
+      <w:proofErr w:type="spellStart"/>
+      <w:r>
+        <w:t>path</w:t>
+      </w:r>
+      <w:proofErr w:type="spellEnd"/>
+      <w:r>
+        <w:t xml:space="preserve">? Dat is de complete reeks van mappen en </w:t>
+      </w:r>
+      <w:proofErr w:type="spellStart"/>
+      <w:r>
+        <w:t>submappen</w:t>
+      </w:r>
+      <w:proofErr w:type="spellEnd"/>
+      <w:r>
+        <w:t xml:space="preserve"> waar je in aan het werk bent. Deze kan je aanpassen in Matlab. Als je dat verkeerd doet,</w:t>
       </w:r>
       <w:r>
         <w:t xml:space="preserve"> krijg</w:t>
@@ -10331,21 +11640,26 @@
         </w:numPr>
       </w:pPr>
       <w:r>
-        <w:t>Voeg de map waar de functie wel staat toe aan het path</w:t>
-      </w:r>
+        <w:t xml:space="preserve">Voeg de map waar de functie wel staat toe aan het </w:t>
+      </w:r>
+      <w:proofErr w:type="spellStart"/>
+      <w:r>
+        <w:t>path</w:t>
+      </w:r>
+      <w:proofErr w:type="spellEnd"/>
       <w:r>
         <w:t xml:space="preserve"> (kijk in </w:t>
       </w:r>
-      <w:commentRangeStart w:id="32"/>
+      <w:commentRangeStart w:id="30"/>
       <w:r>
         <w:t>reader</w:t>
       </w:r>
-      <w:commentRangeEnd w:id="32"/>
+      <w:commentRangeEnd w:id="30"/>
       <w:r>
         <w:rPr>
           <w:rStyle w:val="CommentReference"/>
         </w:rPr>
-        <w:commentReference w:id="32"/>
+        <w:commentReference w:id="30"/>
       </w:r>
       <w:r>
         <w:t xml:space="preserve"> ??? hoe dat moet)</w:t>
@@ -10355,12 +11669,12 @@
       <w:pPr>
         <w:pStyle w:val="Heading3"/>
       </w:pPr>
-      <w:bookmarkStart w:id="33" w:name="_Toc497997525"/>
+      <w:bookmarkStart w:id="31" w:name="_Toc497997525"/>
       <w:r>
         <w:lastRenderedPageBreak/>
         <w:t>Opdracht</w:t>
       </w:r>
-      <w:bookmarkEnd w:id="33"/>
+      <w:bookmarkEnd w:id="31"/>
     </w:p>
     <w:p>
       <w:pPr>
@@ -10543,7 +11857,7 @@
         </w:rPr>
         <w:t>De output is de opgetelde waarde van het bovenbeen met het onderbeen</w:t>
       </w:r>
-      <w:ins w:id="34" w:author="Faber, H." w:date="2017-11-16T11:31:00Z">
+      <w:ins w:id="32" w:author="Faber, H." w:date="2017-11-16T11:31:00Z">
         <w:r>
           <w:rPr>
             <w:rFonts w:cs="Courier"/>
@@ -10627,6 +11941,8 @@
           <w:szCs w:val="24"/>
         </w:rPr>
       </w:pPr>
+      <w:proofErr w:type="spellStart"/>
+      <w:proofErr w:type="gramStart"/>
       <w:r>
         <w:rPr>
           <w:rFonts w:cs="Courier"/>
@@ -10636,6 +11952,8 @@
         </w:rPr>
         <w:t>function</w:t>
       </w:r>
+      <w:proofErr w:type="spellEnd"/>
+      <w:proofErr w:type="gramEnd"/>
       <w:r>
         <w:rPr>
           <w:rFonts w:cs="Courier"/>
@@ -10643,7 +11961,27 @@
           <w:sz w:val="20"/>
           <w:szCs w:val="20"/>
         </w:rPr>
-        <w:t xml:space="preserve"> opgeteldeWaarde = optellen(bovenbeen, onderbeen)</w:t>
+        <w:t xml:space="preserve"> </w:t>
+      </w:r>
+      <w:proofErr w:type="spellStart"/>
+      <w:r>
+        <w:rPr>
+          <w:rFonts w:cs="Courier"/>
+          <w:color w:val="000000"/>
+          <w:sz w:val="20"/>
+          <w:szCs w:val="20"/>
+        </w:rPr>
+        <w:t>opgeteldeWaarde</w:t>
+      </w:r>
+      <w:proofErr w:type="spellEnd"/>
+      <w:r>
+        <w:rPr>
+          <w:rFonts w:cs="Courier"/>
+          <w:color w:val="000000"/>
+          <w:sz w:val="20"/>
+          <w:szCs w:val="20"/>
+        </w:rPr>
+        <w:t xml:space="preserve"> = optellen(bovenbeen, onderbeen)</w:t>
       </w:r>
     </w:p>
     <w:p>
@@ -10680,6 +12018,8 @@
           <w:szCs w:val="24"/>
         </w:rPr>
       </w:pPr>
+      <w:proofErr w:type="spellStart"/>
+      <w:proofErr w:type="gramStart"/>
       <w:r>
         <w:rPr>
           <w:rFonts w:cs="Courier"/>
@@ -10687,7 +12027,18 @@
           <w:sz w:val="20"/>
           <w:szCs w:val="20"/>
         </w:rPr>
-        <w:t xml:space="preserve">opgeteldeWaarde= </w:t>
+        <w:t>opgeteldeWaarde</w:t>
+      </w:r>
+      <w:proofErr w:type="spellEnd"/>
+      <w:proofErr w:type="gramEnd"/>
+      <w:r>
+        <w:rPr>
+          <w:rFonts w:cs="Courier"/>
+          <w:color w:val="000000"/>
+          <w:sz w:val="20"/>
+          <w:szCs w:val="20"/>
+        </w:rPr>
+        <w:t xml:space="preserve">= </w:t>
       </w:r>
       <w:r>
         <w:rPr>
@@ -10760,6 +12111,7 @@
           <w:szCs w:val="24"/>
         </w:rPr>
       </w:pPr>
+      <w:proofErr w:type="gramStart"/>
       <w:r>
         <w:rPr>
           <w:rFonts w:cs="Courier"/>
@@ -10769,6 +12121,7 @@
         </w:rPr>
         <w:t>end</w:t>
       </w:r>
+      <w:proofErr w:type="gramEnd"/>
     </w:p>
     <w:p>
       <w:pPr>
@@ -10807,7 +12160,35 @@
         <w:rPr>
           <w:b/>
         </w:rPr>
-        <w:t xml:space="preserve"> je command window de waardes bovenbeen=9 en onderbeen=5 mee. </w:t>
+        <w:t xml:space="preserve"> je </w:t>
+      </w:r>
+      <w:proofErr w:type="spellStart"/>
+      <w:r>
+        <w:rPr>
+          <w:b/>
+        </w:rPr>
+        <w:t>command</w:t>
+      </w:r>
+      <w:proofErr w:type="spellEnd"/>
+      <w:r>
+        <w:rPr>
+          <w:b/>
+        </w:rPr>
+        <w:t xml:space="preserve"> </w:t>
+      </w:r>
+      <w:proofErr w:type="spellStart"/>
+      <w:r>
+        <w:rPr>
+          <w:b/>
+        </w:rPr>
+        <w:t>window</w:t>
+      </w:r>
+      <w:proofErr w:type="spellEnd"/>
+      <w:r>
+        <w:rPr>
+          <w:b/>
+        </w:rPr>
+        <w:t xml:space="preserve"> de waardes bovenbeen=9 en onderbeen=5 mee. </w:t>
       </w:r>
     </w:p>
     <w:p>
@@ -10833,7 +12214,35 @@
         <w:rPr>
           <w:b/>
         </w:rPr>
-        <w:t>functie aan in je Command Window. Je krijgt nu waarschijnlijk een foutmelding.</w:t>
+        <w:t xml:space="preserve">functie aan in je </w:t>
+      </w:r>
+      <w:proofErr w:type="spellStart"/>
+      <w:r>
+        <w:rPr>
+          <w:b/>
+        </w:rPr>
+        <w:t>Command</w:t>
+      </w:r>
+      <w:proofErr w:type="spellEnd"/>
+      <w:r>
+        <w:rPr>
+          <w:b/>
+        </w:rPr>
+        <w:t xml:space="preserve"> </w:t>
+      </w:r>
+      <w:proofErr w:type="spellStart"/>
+      <w:r>
+        <w:rPr>
+          <w:b/>
+        </w:rPr>
+        <w:t>Window</w:t>
+      </w:r>
+      <w:proofErr w:type="spellEnd"/>
+      <w:r>
+        <w:rPr>
+          <w:b/>
+        </w:rPr>
+        <w:t>. Je krijgt nu waarschijnlijk een foutmelding.</w:t>
       </w:r>
     </w:p>
     <w:p>
@@ -10851,7 +12260,25 @@
           <w:color w:val="FF0000"/>
           <w:lang w:val="en-US"/>
         </w:rPr>
-        <w:t>Undefined function or variable 'optellen'.</w:t>
+        <w:t>Undefined function or variable '</w:t>
+      </w:r>
+      <w:proofErr w:type="spellStart"/>
+      <w:r>
+        <w:rPr>
+          <w:rFonts w:ascii="Consolas" w:hAnsi="Consolas"/>
+          <w:color w:val="FF0000"/>
+          <w:lang w:val="en-US"/>
+        </w:rPr>
+        <w:t>optellen</w:t>
+      </w:r>
+      <w:proofErr w:type="spellEnd"/>
+      <w:r>
+        <w:rPr>
+          <w:rFonts w:ascii="Consolas" w:hAnsi="Consolas"/>
+          <w:color w:val="FF0000"/>
+          <w:lang w:val="en-US"/>
+        </w:rPr>
+        <w:t>'.</w:t>
       </w:r>
     </w:p>
     <w:p>
@@ -10891,12 +12318,14 @@
         </w:rPr>
         <w:t xml:space="preserve"> </w:t>
       </w:r>
+      <w:proofErr w:type="spellStart"/>
       <w:r>
         <w:rPr>
           <w:b/>
         </w:rPr>
         <w:t>Path</w:t>
       </w:r>
+      <w:proofErr w:type="spellEnd"/>
       <w:r>
         <w:rPr>
           <w:b/>
@@ -10945,8 +12374,30 @@
         <w:rPr>
           <w:b/>
         </w:rPr>
-        <w:t xml:space="preserve"> vanuit je Command Window</w:t>
-      </w:r>
+        <w:t xml:space="preserve"> vanuit je </w:t>
+      </w:r>
+      <w:proofErr w:type="spellStart"/>
+      <w:r>
+        <w:rPr>
+          <w:b/>
+        </w:rPr>
+        <w:t>Command</w:t>
+      </w:r>
+      <w:proofErr w:type="spellEnd"/>
+      <w:r>
+        <w:rPr>
+          <w:b/>
+        </w:rPr>
+        <w:t xml:space="preserve"> </w:t>
+      </w:r>
+      <w:proofErr w:type="spellStart"/>
+      <w:r>
+        <w:rPr>
+          <w:b/>
+        </w:rPr>
+        <w:t>Window</w:t>
+      </w:r>
+      <w:proofErr w:type="spellEnd"/>
       <w:r>
         <w:rPr>
           <w:b/>
@@ -11053,13 +12504,29 @@
         </w:r>
       </w:fldSimple>
       <w:r>
-        <w:t xml:space="preserve">. Dit figuur laat jou zien wat de map is waar je path naar toe </w:t>
+        <w:t xml:space="preserve">. Dit figuur laat jou zien wat de map is waar je </w:t>
+      </w:r>
+      <w:proofErr w:type="spellStart"/>
+      <w:r>
+        <w:t>path</w:t>
+      </w:r>
+      <w:proofErr w:type="spellEnd"/>
+      <w:r>
+        <w:t xml:space="preserve"> naar toe </w:t>
       </w:r>
       <w:r>
         <w:t>wijst</w:t>
       </w:r>
       <w:r>
-        <w:t>. LET OP: dit path is voor iedereen anders dus neem niet de map over zoals je hier ziet!</w:t>
+        <w:t xml:space="preserve">. LET OP: dit </w:t>
+      </w:r>
+      <w:proofErr w:type="spellStart"/>
+      <w:r>
+        <w:t>path</w:t>
+      </w:r>
+      <w:proofErr w:type="spellEnd"/>
+      <w:r>
+        <w:t xml:space="preserve"> is voor iedereen anders dus neem niet de map over zoals je hier ziet!</w:t>
       </w:r>
     </w:p>
     <w:p/>
@@ -11067,18 +12534,50 @@
       <w:pPr>
         <w:pStyle w:val="Heading2"/>
       </w:pPr>
-      <w:bookmarkStart w:id="35" w:name="_Toc497997526"/>
-      <w:r>
-        <w:t>Het niet afsluiten van een if- of while statement</w:t>
-      </w:r>
-      <w:bookmarkEnd w:id="35"/>
+      <w:bookmarkStart w:id="33" w:name="_Toc497997526"/>
+      <w:r>
+        <w:t xml:space="preserve">Het niet afsluiten van een </w:t>
+      </w:r>
+      <w:proofErr w:type="spellStart"/>
+      <w:r>
+        <w:t>if</w:t>
+      </w:r>
+      <w:proofErr w:type="spellEnd"/>
+      <w:r>
+        <w:t xml:space="preserve">- of </w:t>
+      </w:r>
+      <w:proofErr w:type="spellStart"/>
+      <w:r>
+        <w:t>while</w:t>
+      </w:r>
+      <w:proofErr w:type="spellEnd"/>
+      <w:r>
+        <w:t xml:space="preserve"> statement</w:t>
+      </w:r>
+      <w:bookmarkEnd w:id="33"/>
     </w:p>
     <w:p>
       <w:pPr>
         <w:pStyle w:val="ListParagraph"/>
       </w:pPr>
       <w:r>
-        <w:t xml:space="preserve">Als we vergeten aan het eind van een if- of while statement het commando end te plaatsen, dan weet Matlab nog niet dat we </w:t>
+        <w:t xml:space="preserve">Als we vergeten aan het eind van een </w:t>
+      </w:r>
+      <w:proofErr w:type="spellStart"/>
+      <w:r>
+        <w:t>if</w:t>
+      </w:r>
+      <w:proofErr w:type="spellEnd"/>
+      <w:r>
+        <w:t xml:space="preserve">- of </w:t>
+      </w:r>
+      <w:proofErr w:type="spellStart"/>
+      <w:r>
+        <w:t>while</w:t>
+      </w:r>
+      <w:proofErr w:type="spellEnd"/>
+      <w:r>
+        <w:t xml:space="preserve"> statement het commando end te plaatsen, dan weet Matlab nog niet dat we </w:t>
       </w:r>
       <w:r>
         <w:t xml:space="preserve">er </w:t>
@@ -11108,14 +12607,14 @@
       <w:pPr>
         <w:pStyle w:val="Heading3"/>
       </w:pPr>
-      <w:bookmarkStart w:id="36" w:name="_Toc497997527"/>
+      <w:bookmarkStart w:id="34" w:name="_Toc497997527"/>
       <w:r>
         <w:t>Opdracht</w:t>
       </w:r>
       <w:r>
         <w:t>en</w:t>
       </w:r>
-      <w:bookmarkEnd w:id="36"/>
+      <w:bookmarkEnd w:id="34"/>
     </w:p>
     <w:p>
       <w:pPr>
@@ -11196,6 +12695,7 @@
           <w:lang w:val="en-US"/>
         </w:rPr>
       </w:pPr>
+      <w:proofErr w:type="spellStart"/>
       <w:r>
         <w:rPr>
           <w:rFonts w:ascii="Consolas" w:hAnsi="Consolas" w:cs="Courier"/>
@@ -11203,7 +12703,16 @@
           <w:lang w:val="en-US"/>
         </w:rPr>
         <w:lastRenderedPageBreak/>
-        <w:t>snelheid = 7;</w:t>
+        <w:t>snelheid</w:t>
+      </w:r>
+      <w:proofErr w:type="spellEnd"/>
+      <w:r>
+        <w:rPr>
+          <w:rFonts w:ascii="Consolas" w:hAnsi="Consolas" w:cs="Courier"/>
+          <w:color w:val="000000"/>
+          <w:lang w:val="en-US"/>
+        </w:rPr>
+        <w:t xml:space="preserve"> = 7;</w:t>
       </w:r>
     </w:p>
     <w:p>
@@ -11233,7 +12742,25 @@
           <w:color w:val="000000"/>
           <w:lang w:val="en-US"/>
         </w:rPr>
-        <w:t xml:space="preserve"> snelheid == 4</w:t>
+        <w:t xml:space="preserve"> </w:t>
+      </w:r>
+      <w:proofErr w:type="spellStart"/>
+      <w:r>
+        <w:rPr>
+          <w:rFonts w:ascii="Consolas" w:hAnsi="Consolas" w:cs="Courier"/>
+          <w:color w:val="000000"/>
+          <w:lang w:val="en-US"/>
+        </w:rPr>
+        <w:t>snelheid</w:t>
+      </w:r>
+      <w:proofErr w:type="spellEnd"/>
+      <w:r>
+        <w:rPr>
+          <w:rFonts w:ascii="Consolas" w:hAnsi="Consolas" w:cs="Courier"/>
+          <w:color w:val="000000"/>
+          <w:lang w:val="en-US"/>
+        </w:rPr>
+        <w:t xml:space="preserve"> == 4</w:t>
       </w:r>
     </w:p>
     <w:p>
@@ -11263,7 +12790,25 @@
           <w:color w:val="A020F0"/>
           <w:lang w:val="en-US"/>
         </w:rPr>
-        <w:t>'langzaam'</w:t>
+        <w:t>'</w:t>
+      </w:r>
+      <w:proofErr w:type="spellStart"/>
+      <w:r>
+        <w:rPr>
+          <w:rFonts w:ascii="Consolas" w:hAnsi="Consolas" w:cs="Courier"/>
+          <w:color w:val="A020F0"/>
+          <w:lang w:val="en-US"/>
+        </w:rPr>
+        <w:t>langzaam</w:t>
+      </w:r>
+      <w:proofErr w:type="spellEnd"/>
+      <w:r>
+        <w:rPr>
+          <w:rFonts w:ascii="Consolas" w:hAnsi="Consolas" w:cs="Courier"/>
+          <w:color w:val="A020F0"/>
+          <w:lang w:val="en-US"/>
+        </w:rPr>
+        <w:t>'</w:t>
       </w:r>
     </w:p>
     <w:p>
@@ -11279,6 +12824,7 @@
           <w:lang w:val="en-US"/>
         </w:rPr>
       </w:pPr>
+      <w:proofErr w:type="spellStart"/>
       <w:r>
         <w:rPr>
           <w:rFonts w:ascii="Consolas" w:hAnsi="Consolas" w:cs="Courier"/>
@@ -11287,13 +12833,32 @@
         </w:rPr>
         <w:t>elseif</w:t>
       </w:r>
+      <w:proofErr w:type="spellEnd"/>
       <w:r>
         <w:rPr>
           <w:rFonts w:ascii="Consolas" w:hAnsi="Consolas" w:cs="Courier"/>
           <w:color w:val="000000"/>
           <w:lang w:val="en-US"/>
         </w:rPr>
-        <w:t xml:space="preserve"> snelheid == 7</w:t>
+        <w:t xml:space="preserve"> </w:t>
+      </w:r>
+      <w:proofErr w:type="spellStart"/>
+      <w:r>
+        <w:rPr>
+          <w:rFonts w:ascii="Consolas" w:hAnsi="Consolas" w:cs="Courier"/>
+          <w:color w:val="000000"/>
+          <w:lang w:val="en-US"/>
+        </w:rPr>
+        <w:t>snelheid</w:t>
+      </w:r>
+      <w:proofErr w:type="spellEnd"/>
+      <w:r>
+        <w:rPr>
+          <w:rFonts w:ascii="Consolas" w:hAnsi="Consolas" w:cs="Courier"/>
+          <w:color w:val="000000"/>
+          <w:lang w:val="en-US"/>
+        </w:rPr>
+        <w:t xml:space="preserve"> == 7</w:t>
       </w:r>
     </w:p>
     <w:p>
@@ -11323,7 +12888,25 @@
           <w:color w:val="A020F0"/>
           <w:lang w:val="en-US"/>
         </w:rPr>
-        <w:t>'Snel'</w:t>
+        <w:t>'</w:t>
+      </w:r>
+      <w:proofErr w:type="spellStart"/>
+      <w:r>
+        <w:rPr>
+          <w:rFonts w:ascii="Consolas" w:hAnsi="Consolas" w:cs="Courier"/>
+          <w:color w:val="A020F0"/>
+          <w:lang w:val="en-US"/>
+        </w:rPr>
+        <w:t>Snel</w:t>
+      </w:r>
+      <w:proofErr w:type="spellEnd"/>
+      <w:r>
+        <w:rPr>
+          <w:rFonts w:ascii="Consolas" w:hAnsi="Consolas" w:cs="Courier"/>
+          <w:color w:val="A020F0"/>
+          <w:lang w:val="en-US"/>
+        </w:rPr>
+        <w:t>'</w:t>
       </w:r>
     </w:p>
     <w:p>
@@ -11436,7 +13019,7 @@
       <w:pPr>
         <w:pStyle w:val="Heading2"/>
       </w:pPr>
-      <w:bookmarkStart w:id="37" w:name="_Toc497997528"/>
+      <w:bookmarkStart w:id="35" w:name="_Toc497997528"/>
       <w:r>
         <w:t xml:space="preserve">Combinatie </w:t>
       </w:r>
@@ -11446,17 +13029,17 @@
       <w:r>
         <w:t>en</w:t>
       </w:r>
-      <w:bookmarkEnd w:id="37"/>
+      <w:bookmarkEnd w:id="35"/>
     </w:p>
     <w:p>
       <w:pPr>
         <w:pStyle w:val="Heading3"/>
       </w:pPr>
-      <w:bookmarkStart w:id="38" w:name="_Toc497997529"/>
+      <w:bookmarkStart w:id="36" w:name="_Toc497997529"/>
       <w:r>
         <w:t>Opdracht 1</w:t>
       </w:r>
-      <w:bookmarkEnd w:id="38"/>
+      <w:bookmarkEnd w:id="36"/>
     </w:p>
     <w:p>
       <w:r>
@@ -11478,16 +13061,32 @@
         <w:t xml:space="preserve"> zit een</w:t>
       </w:r>
       <w:r>
-        <w:t xml:space="preserve"> ‘.mat’ file met data en een</w:t>
+        <w:t xml:space="preserve"> </w:t>
+      </w:r>
+      <w:proofErr w:type="gramStart"/>
+      <w:r>
+        <w:t>‘.mat</w:t>
+      </w:r>
+      <w:proofErr w:type="gramEnd"/>
+      <w:r>
+        <w:t>’ file met data en een</w:t>
       </w:r>
       <w:r>
         <w:t xml:space="preserve"> script met de naam:</w:t>
       </w:r>
       <w:r>
-        <w:t xml:space="preserve"> ‘maak_de_code_correct</w:t>
-      </w:r>
-      <w:r>
-        <w:t>.m’. In dit script</w:t>
+        <w:t xml:space="preserve"> ‘</w:t>
+      </w:r>
+      <w:proofErr w:type="spellStart"/>
+      <w:r>
+        <w:t>maak_de_code_correct</w:t>
+      </w:r>
+      <w:r>
+        <w:t>.m</w:t>
+      </w:r>
+      <w:proofErr w:type="spellEnd"/>
+      <w:r>
+        <w:t>’. In dit script</w:t>
       </w:r>
       <w:r>
         <w:t xml:space="preserve"> staan</w:t>
@@ -11570,11 +13169,11 @@
       <w:pPr>
         <w:pStyle w:val="Heading3"/>
       </w:pPr>
-      <w:bookmarkStart w:id="39" w:name="_Toc497997530"/>
+      <w:bookmarkStart w:id="37" w:name="_Toc497997530"/>
       <w:r>
         <w:t>Opdracht 2</w:t>
       </w:r>
-      <w:bookmarkEnd w:id="39"/>
+      <w:bookmarkEnd w:id="37"/>
     </w:p>
     <w:p>
       <w:r>
@@ -11628,114 +13227,134 @@
       <w:pPr>
         <w:pStyle w:val="Heading1"/>
       </w:pPr>
-      <w:bookmarkStart w:id="40" w:name="_Toc497997531"/>
+      <w:bookmarkStart w:id="38" w:name="_Toc497997531"/>
       <w:r>
         <w:lastRenderedPageBreak/>
         <w:t>Google is je grootste vriend</w:t>
       </w:r>
+      <w:bookmarkEnd w:id="38"/>
+      <w:r>
+        <w:t xml:space="preserve"> </w:t>
+      </w:r>
+      <w:bookmarkStart w:id="39" w:name="_GoBack"/>
+      <w:bookmarkEnd w:id="39"/>
+    </w:p>
+    <w:p>
+      <w:r>
+        <w:t xml:space="preserve">Wanneer een vraagstuk </w:t>
+      </w:r>
+      <w:r>
+        <w:t>tegen</w:t>
+      </w:r>
+      <w:r>
+        <w:t>komt en je weet niet hoe</w:t>
+      </w:r>
+      <w:r>
+        <w:t xml:space="preserve"> je</w:t>
+      </w:r>
+      <w:r>
+        <w:t xml:space="preserve"> het moet</w:t>
+      </w:r>
+      <w:r>
+        <w:t xml:space="preserve"> oplossen</w:t>
+      </w:r>
+      <w:r>
+        <w:t>, bedenk dan altijd: ‘ik ben vast niet de enige met dit probleem’</w:t>
+      </w:r>
+      <w:r>
+        <w:t>.</w:t>
+      </w:r>
+      <w:r>
+        <w:t xml:space="preserve"> </w:t>
+      </w:r>
+      <w:r>
+        <w:t>A</w:t>
+      </w:r>
+      <w:r>
+        <w:t>ls je niet de enige bent</w:t>
+      </w:r>
+      <w:r>
+        <w:t>,</w:t>
+      </w:r>
+      <w:r>
+        <w:t xml:space="preserve"> dan is daar </w:t>
+      </w:r>
+      <w:r>
+        <w:t>G</w:t>
+      </w:r>
+      <w:r>
+        <w:t xml:space="preserve">oogle voor je om te kijken of iemand kan helpen. </w:t>
+      </w:r>
+    </w:p>
+    <w:p>
+      <w:pPr>
+        <w:pStyle w:val="Heading3"/>
+      </w:pPr>
+      <w:bookmarkStart w:id="40" w:name="_Toc497997532"/>
+      <w:r>
+        <w:t>Opdracht</w:t>
+      </w:r>
       <w:bookmarkEnd w:id="40"/>
       <w:r>
-        <w:t xml:space="preserve"> </w:t>
-      </w:r>
-    </w:p>
-    <w:p>
-      <w:r>
-        <w:t xml:space="preserve">Wanneer een vraagstuk </w:t>
-      </w:r>
-      <w:r>
-        <w:t>tegen</w:t>
-      </w:r>
-      <w:r>
-        <w:t>komt en je weet niet hoe</w:t>
-      </w:r>
-      <w:r>
-        <w:t xml:space="preserve"> je</w:t>
-      </w:r>
-      <w:r>
-        <w:t xml:space="preserve"> het moet</w:t>
-      </w:r>
-      <w:r>
-        <w:t xml:space="preserve"> oplossen</w:t>
-      </w:r>
-      <w:r>
-        <w:t>, bedenk dan altijd: ‘ik ben vast niet de enige met dit probleem’</w:t>
-      </w:r>
+        <w:br/>
+      </w:r>
+    </w:p>
+    <w:p>
+      <w:r>
+        <w:t xml:space="preserve">Plot een cirkel met een </w:t>
+      </w:r>
+      <w:r>
+        <w:t>straal</w:t>
+      </w:r>
+      <w:r>
+        <w:t xml:space="preserve"> van 2 en het centrum is (2,3).</w:t>
+      </w:r>
+    </w:p>
+    <w:p>
+      <w:r>
+        <w:t xml:space="preserve">Geen idee hoe het moet? Google het! Je krijgt het beste resultaat als je het in het Engels </w:t>
+      </w:r>
+      <w:proofErr w:type="spellStart"/>
+      <w:r>
+        <w:t>google</w:t>
+      </w:r>
+      <w:r>
+        <w:t>t</w:t>
+      </w:r>
+      <w:proofErr w:type="spellEnd"/>
       <w:r>
         <w:t>.</w:t>
       </w:r>
       <w:r>
-        <w:t xml:space="preserve"> </w:t>
-      </w:r>
-      <w:r>
-        <w:t>A</w:t>
-      </w:r>
-      <w:r>
-        <w:t>ls je niet de enige bent</w:t>
-      </w:r>
-      <w:r>
-        <w:t>,</w:t>
-      </w:r>
-      <w:r>
-        <w:t xml:space="preserve"> dan is daar </w:t>
-      </w:r>
-      <w:r>
-        <w:t>G</w:t>
-      </w:r>
-      <w:r>
-        <w:t xml:space="preserve">oogle voor je om te kijken of iemand kan helpen. </w:t>
-      </w:r>
-    </w:p>
-    <w:p>
-      <w:pPr>
-        <w:pStyle w:val="Heading3"/>
-      </w:pPr>
-      <w:bookmarkStart w:id="41" w:name="_Toc497997532"/>
-      <w:r>
-        <w:t>Opdracht</w:t>
+        <w:t xml:space="preserve"> Gebruik dus niet cirkel, straal en centrum, maar: </w:t>
+      </w:r>
+      <w:proofErr w:type="spellStart"/>
+      <w:r>
+        <w:t>circle</w:t>
+      </w:r>
+      <w:proofErr w:type="spellEnd"/>
+      <w:r>
+        <w:t xml:space="preserve">, radius en </w:t>
+      </w:r>
+      <w:proofErr w:type="spellStart"/>
+      <w:r>
+        <w:t>centre</w:t>
+      </w:r>
+      <w:proofErr w:type="spellEnd"/>
+      <w:r>
+        <w:t xml:space="preserve"> of center. Gebruik niet ‘tekenen’, maar ‘draw’.</w:t>
+      </w:r>
+    </w:p>
+    <w:p/>
+    <w:p>
+      <w:pPr>
+        <w:pStyle w:val="Heading2"/>
+      </w:pPr>
+      <w:bookmarkStart w:id="41" w:name="_Toc497997533"/>
+      <w:r>
+        <w:t>Matlab forum voor vragen aan andere gebruikers</w:t>
       </w:r>
       <w:bookmarkEnd w:id="41"/>
-      <w:r>
-        <w:br/>
-      </w:r>
-    </w:p>
-    <w:p>
-      <w:r>
-        <w:t xml:space="preserve">Plot een cirkel met een </w:t>
-      </w:r>
-      <w:r>
-        <w:t>straal</w:t>
-      </w:r>
-      <w:r>
-        <w:t xml:space="preserve"> van 2 en het centrum is (2,3).</w:t>
-      </w:r>
-    </w:p>
-    <w:p>
-      <w:r>
-        <w:t xml:space="preserve">Geen idee hoe het moet? Google het! Je krijgt het beste resultaat als je het in het Engels </w:t>
-      </w:r>
-      <w:r>
-        <w:t>google</w:t>
-      </w:r>
-      <w:r>
-        <w:t>t</w:t>
-      </w:r>
-      <w:r>
-        <w:t>.</w:t>
-      </w:r>
-      <w:r>
-        <w:t xml:space="preserve"> Gebruik dus niet cirkel, straal en centrum, maar: circle, radius en centre of center. Gebruik niet ‘tekenen’, maar ‘draw’.</w:t>
-      </w:r>
-    </w:p>
-    <w:p/>
-    <w:p>
-      <w:pPr>
-        <w:pStyle w:val="Heading2"/>
-      </w:pPr>
-      <w:bookmarkStart w:id="42" w:name="_Toc497997533"/>
-      <w:r>
-        <w:t>Matlab forum voor vragen aan andere gebruikers</w:t>
-      </w:r>
-      <w:bookmarkEnd w:id="42"/>
     </w:p>
     <w:p>
       <w:r>
@@ -11773,11 +13392,11 @@
       <w:pPr>
         <w:pStyle w:val="Heading2"/>
       </w:pPr>
-      <w:bookmarkStart w:id="43" w:name="_Toc497997534"/>
+      <w:bookmarkStart w:id="42" w:name="_Toc497997534"/>
       <w:r>
         <w:t>Docenten</w:t>
       </w:r>
-      <w:bookmarkEnd w:id="43"/>
+      <w:bookmarkEnd w:id="42"/>
     </w:p>
     <w:p>
       <w:r>
@@ -11790,7 +13409,15 @@
         <w:t>zijn er natuurlijk nog de Matlab Goeroes, namelijk jullie docenten: Bart, Mark en Herre.</w:t>
       </w:r>
       <w:r>
-        <w:t xml:space="preserve"> Daarnaast zijn er meerdere docenten op de opleiding die ook wel weg weten met Matlab: Caroline, Aad en Hubert zijn hier voorbeelden van.</w:t>
+        <w:t xml:space="preserve"> Daarnaast zijn er meerdere docenten op de opleiding die ook wel weg weten met Matlab: Caroline, </w:t>
+      </w:r>
+      <w:proofErr w:type="spellStart"/>
+      <w:r>
+        <w:t>Aad</w:t>
+      </w:r>
+      <w:proofErr w:type="spellEnd"/>
+      <w:r>
+        <w:t xml:space="preserve"> en Hubert zijn hier voorbeelden van.</w:t>
       </w:r>
     </w:p>
     <w:p/>
@@ -11825,7 +13452,7 @@
       </w:r>
     </w:p>
   </w:comment>
-  <w:comment w:id="12" w:author="Faber, H." w:date="2017-11-15T17:14:00Z" w:initials="FH">
+  <w:comment w:id="11" w:author="Faber, H." w:date="2017-11-15T17:14:00Z" w:initials="FH">
     <w:p>
       <w:pPr>
         <w:pStyle w:val="CommentText"/>
@@ -11850,7 +13477,7 @@
       </w:r>
     </w:p>
   </w:comment>
-  <w:comment w:id="21" w:author="Faber, H." w:date="2017-11-15T17:25:00Z" w:initials="FH">
+  <w:comment w:id="19" w:author="Faber, H." w:date="2017-11-15T17:25:00Z" w:initials="FH">
     <w:p>
       <w:pPr>
         <w:pStyle w:val="CommentText"/>
@@ -11866,7 +13493,7 @@
       </w:r>
     </w:p>
   </w:comment>
-  <w:comment w:id="32" w:author="Faber, H." w:date="2017-11-16T11:08:00Z" w:initials="FH">
+  <w:comment w:id="30" w:author="Faber, H." w:date="2017-11-16T11:08:00Z" w:initials="FH">
     <w:p>
       <w:pPr>
         <w:pStyle w:val="CommentText"/>
@@ -12018,7 +13645,23 @@
             <w:color w:val="808080" w:themeColor="background1" w:themeShade="80"/>
             <w:sz w:val="18"/>
           </w:rPr>
-          <w:t>Matlab Wk 4.1</w:t>
+          <w:t xml:space="preserve">Matlab </w:t>
+        </w:r>
+        <w:proofErr w:type="spellStart"/>
+        <w:r>
+          <w:rPr>
+            <w:color w:val="808080" w:themeColor="background1" w:themeShade="80"/>
+            <w:sz w:val="18"/>
+          </w:rPr>
+          <w:t>Wk</w:t>
+        </w:r>
+        <w:proofErr w:type="spellEnd"/>
+        <w:r>
+          <w:rPr>
+            <w:color w:val="808080" w:themeColor="background1" w:themeShade="80"/>
+            <w:sz w:val="18"/>
+          </w:rPr>
+          <w:t xml:space="preserve"> 4.1</w:t>
         </w:r>
       </w:sdtContent>
     </w:sdt>
@@ -12047,8 +13690,33 @@
             <w:color w:val="808080" w:themeColor="background1" w:themeShade="80"/>
             <w:sz w:val="18"/>
           </w:rPr>
-          <w:t>Door Alistair Vardy, Bart van Trigt en Mark Schrauwen</w:t>
+          <w:t xml:space="preserve">Door Alistair </w:t>
         </w:r>
+        <w:proofErr w:type="spellStart"/>
+        <w:r>
+          <w:rPr>
+            <w:color w:val="808080" w:themeColor="background1" w:themeShade="80"/>
+            <w:sz w:val="18"/>
+          </w:rPr>
+          <w:t>Vardy</w:t>
+        </w:r>
+        <w:proofErr w:type="spellEnd"/>
+        <w:r>
+          <w:rPr>
+            <w:color w:val="808080" w:themeColor="background1" w:themeShade="80"/>
+            <w:sz w:val="18"/>
+          </w:rPr>
+          <w:t xml:space="preserve">, Bart van Trigt en Mark </w:t>
+        </w:r>
+        <w:proofErr w:type="spellStart"/>
+        <w:r>
+          <w:rPr>
+            <w:color w:val="808080" w:themeColor="background1" w:themeShade="80"/>
+            <w:sz w:val="18"/>
+          </w:rPr>
+          <w:t>Schrauwen</w:t>
+        </w:r>
+        <w:proofErr w:type="spellEnd"/>
       </w:sdtContent>
     </w:sdt>
     <w:r>
@@ -12085,7 +13753,7 @@
         <w:color w:val="808080" w:themeColor="background1" w:themeShade="80"/>
         <w:sz w:val="18"/>
       </w:rPr>
-      <w:t>5</w:t>
+      <w:t>16</w:t>
     </w:r>
     <w:r>
       <w:rPr>
@@ -15742,7 +17410,7 @@
 </file>
 
 <file path=customXml/itemProps1.xml><?xml version="1.0" encoding="utf-8"?>
-<ds:datastoreItem xmlns:ds="http://schemas.openxmlformats.org/officeDocument/2006/customXml" ds:itemID="{2440F4B4-0426-A44D-ACBF-18E0318C7B35}">
+<ds:datastoreItem xmlns:ds="http://schemas.openxmlformats.org/officeDocument/2006/customXml" ds:itemID="{660F97B2-879E-7C4D-9E25-F37131605EF7}">
   <ds:schemaRefs>
     <ds:schemaRef ds:uri="http://schemas.openxmlformats.org/officeDocument/2006/bibliography"/>
   </ds:schemaRefs>

</xml_diff>